<commit_message>
added examples for api gateway
</commit_message>
<xml_diff>
--- a/notes/Course_Notes.docx
+++ b/notes/Course_Notes.docx
@@ -448,6 +448,73 @@
           <w:lang w:val="en-US"/>
         </w:rPr>
       </w:pPr>
+    </w:p>
+    <w:p>
+      <w:pPr>
+        <w:rPr>
+          <w:lang w:val="en-US"/>
+        </w:rPr>
+      </w:pPr>
+    </w:p>
+    <w:p>
+      <w:pPr>
+        <w:rPr>
+          <w:lang w:val="en-US"/>
+        </w:rPr>
+      </w:pPr>
+      <w:r>
+        <w:rPr>
+          <w:lang w:val="en-US"/>
+        </w:rPr>
+        <w:t>Spring cloud Gateway. Functionalities offered,</w:t>
+      </w:r>
+    </w:p>
+    <w:p>
+      <w:pPr>
+        <w:rPr>
+          <w:lang w:val="en-US"/>
+        </w:rPr>
+      </w:pPr>
+      <w:r>
+        <w:rPr>
+          <w:lang w:val="en-US"/>
+        </w:rPr>
+        <w:drawing>
+          <wp:inline distT="0" distB="0" distL="0" distR="0" wp14:anchorId="463626B6" wp14:editId="192F5793">
+            <wp:extent cx="5731510" cy="3183255"/>
+            <wp:effectExtent l="0" t="0" r="2540" b="0"/>
+            <wp:docPr id="1286408529" name="Picture 1"/>
+            <wp:cNvGraphicFramePr>
+              <a:graphicFrameLocks xmlns:a="http://schemas.openxmlformats.org/drawingml/2006/main" noChangeAspect="1"/>
+            </wp:cNvGraphicFramePr>
+            <a:graphic xmlns:a="http://schemas.openxmlformats.org/drawingml/2006/main">
+              <a:graphicData uri="http://schemas.openxmlformats.org/drawingml/2006/picture">
+                <pic:pic xmlns:pic="http://schemas.openxmlformats.org/drawingml/2006/picture">
+                  <pic:nvPicPr>
+                    <pic:cNvPr id="1286408529" name=""/>
+                    <pic:cNvPicPr/>
+                  </pic:nvPicPr>
+                  <pic:blipFill>
+                    <a:blip r:embed="rId9"/>
+                    <a:stretch>
+                      <a:fillRect/>
+                    </a:stretch>
+                  </pic:blipFill>
+                  <pic:spPr>
+                    <a:xfrm>
+                      <a:off x="0" y="0"/>
+                      <a:ext cx="5731510" cy="3183255"/>
+                    </a:xfrm>
+                    <a:prstGeom prst="rect">
+                      <a:avLst/>
+                    </a:prstGeom>
+                  </pic:spPr>
+                </pic:pic>
+              </a:graphicData>
+            </a:graphic>
+          </wp:inline>
+        </w:drawing>
+      </w:r>
     </w:p>
     <w:sectPr>
       <w:pgSz w:w="11906" w:h="16838"/>

</xml_diff>

<commit_message>
Ratelimiter and circuit breaker examples
</commit_message>
<xml_diff>
--- a/notes/Course_Notes.docx
+++ b/notes/Course_Notes.docx
@@ -2,6 +2,1257 @@
 <file path=word/document.xml><?xml version="1.0" encoding="utf-8"?>
 <w:document xmlns:wpc="http://schemas.microsoft.com/office/word/2010/wordprocessingCanvas" xmlns:cx="http://schemas.microsoft.com/office/drawing/2014/chartex" xmlns:cx1="http://schemas.microsoft.com/office/drawing/2015/9/8/chartex" xmlns:cx2="http://schemas.microsoft.com/office/drawing/2015/10/21/chartex" xmlns:cx3="http://schemas.microsoft.com/office/drawing/2016/5/9/chartex" xmlns:cx4="http://schemas.microsoft.com/office/drawing/2016/5/10/chartex" xmlns:cx5="http://schemas.microsoft.com/office/drawing/2016/5/11/chartex" xmlns:cx6="http://schemas.microsoft.com/office/drawing/2016/5/12/chartex" xmlns:cx7="http://schemas.microsoft.com/office/drawing/2016/5/13/chartex" xmlns:cx8="http://schemas.microsoft.com/office/drawing/2016/5/14/chartex" xmlns:mc="http://schemas.openxmlformats.org/markup-compatibility/2006" xmlns:aink="http://schemas.microsoft.com/office/drawing/2016/ink" xmlns:am3d="http://schemas.microsoft.com/office/drawing/2017/model3d" xmlns:o="urn:schemas-microsoft-com:office:office" xmlns:oel="http://schemas.microsoft.com/office/2019/extlst" xmlns:r="http://schemas.openxmlformats.org/officeDocument/2006/relationships" xmlns:m="http://schemas.openxmlformats.org/officeDocument/2006/math" xmlns:v="urn:schemas-microsoft-com:vml" xmlns:wp14="http://schemas.microsoft.com/office/word/2010/wordprocessingDrawing" xmlns:wp="http://schemas.openxmlformats.org/drawingml/2006/wordprocessingDrawing" xmlns:w10="urn:schemas-microsoft-com:office:word" xmlns:w="http://schemas.openxmlformats.org/wordprocessingml/2006/main" xmlns:w14="http://schemas.microsoft.com/office/word/2010/wordml" xmlns:w15="http://schemas.microsoft.com/office/word/2012/wordml" xmlns:w16cex="http://schemas.microsoft.com/office/word/2018/wordml/cex" xmlns:w16cid="http://schemas.microsoft.com/office/word/2016/wordml/cid" xmlns:w16="http://schemas.microsoft.com/office/word/2018/wordml" xmlns:w16du="http://schemas.microsoft.com/office/word/2023/wordml/word16du" xmlns:w16sdtdh="http://schemas.microsoft.com/office/word/2020/wordml/sdtdatahash" xmlns:w16sdtfl="http://schemas.microsoft.com/office/word/2024/wordml/sdtformatlock" xmlns:w16se="http://schemas.microsoft.com/office/word/2015/wordml/symex" xmlns:wpg="http://schemas.microsoft.com/office/word/2010/wordprocessingGroup" xmlns:wpi="http://schemas.microsoft.com/office/word/2010/wordprocessingInk" xmlns:wne="http://schemas.microsoft.com/office/word/2006/wordml" xmlns:wps="http://schemas.microsoft.com/office/word/2010/wordprocessingShape" mc:Ignorable="w14 w15 w16se w16cid w16 w16cex w16sdtdh w16sdtfl w16du wp14">
   <w:body>
+    <w:p>
+      <w:pPr>
+        <w:rPr>
+          <w:b/>
+          <w:bCs/>
+          <w:i/>
+          <w:iCs/>
+          <w:sz w:val="44"/>
+          <w:szCs w:val="44"/>
+          <w:lang w:val="en-US"/>
+        </w:rPr>
+      </w:pPr>
+      <w:r>
+        <w:rPr>
+          <w:b/>
+          <w:bCs/>
+          <w:i/>
+          <w:iCs/>
+          <w:sz w:val="44"/>
+          <w:szCs w:val="44"/>
+          <w:lang w:val="en-US"/>
+        </w:rPr>
+        <w:t xml:space="preserve">REST </w:t>
+      </w:r>
+      <w:r>
+        <w:rPr>
+          <w:b/>
+          <w:bCs/>
+          <w:i/>
+          <w:iCs/>
+          <w:sz w:val="44"/>
+          <w:szCs w:val="44"/>
+          <w:lang w:val="en-US"/>
+        </w:rPr>
+        <w:t>Webservices:</w:t>
+      </w:r>
+    </w:p>
+    <w:p>
+      <w:pPr>
+        <w:numPr>
+          <w:ilvl w:val="1"/>
+          <w:numId w:val="1"/>
+        </w:numPr>
+      </w:pPr>
+      <w:r>
+        <w:t>3 key characteristics of web service,</w:t>
+      </w:r>
+    </w:p>
+    <w:p>
+      <w:pPr>
+        <w:numPr>
+          <w:ilvl w:val="2"/>
+          <w:numId w:val="2"/>
+        </w:numPr>
+      </w:pPr>
+      <w:proofErr w:type="spellStart"/>
+      <w:r>
+        <w:t>Macine</w:t>
+      </w:r>
+      <w:proofErr w:type="spellEnd"/>
+      <w:r>
+        <w:t>-to-machine (app-to-app) communication</w:t>
+      </w:r>
+    </w:p>
+    <w:p>
+      <w:pPr>
+        <w:numPr>
+          <w:ilvl w:val="2"/>
+          <w:numId w:val="2"/>
+        </w:numPr>
+      </w:pPr>
+      <w:r>
+        <w:t>Platform independent</w:t>
+      </w:r>
+    </w:p>
+    <w:p>
+      <w:pPr>
+        <w:numPr>
+          <w:ilvl w:val="2"/>
+          <w:numId w:val="2"/>
+        </w:numPr>
+      </w:pPr>
+      <w:r>
+        <w:t>Should allow communication over network</w:t>
+      </w:r>
+    </w:p>
+    <w:p>
+      <w:r>
+        <w:t> </w:t>
+      </w:r>
+    </w:p>
+    <w:p>
+      <w:r>
+        <w:t>Spring boot in background,</w:t>
+      </w:r>
+    </w:p>
+    <w:p>
+      <w:pPr>
+        <w:numPr>
+          <w:ilvl w:val="0"/>
+          <w:numId w:val="3"/>
+        </w:numPr>
+      </w:pPr>
+      <w:proofErr w:type="spellStart"/>
+      <w:r>
+        <w:t>DispatcherServlet</w:t>
+      </w:r>
+      <w:proofErr w:type="spellEnd"/>
+      <w:r>
+        <w:t xml:space="preserve"> - Front controller pattern </w:t>
+      </w:r>
+    </w:p>
+    <w:p>
+      <w:pPr>
+        <w:numPr>
+          <w:ilvl w:val="0"/>
+          <w:numId w:val="3"/>
+        </w:numPr>
+      </w:pPr>
+      <w:r>
+        <w:t xml:space="preserve">Java beans are converted into </w:t>
+      </w:r>
+      <w:proofErr w:type="spellStart"/>
+      <w:r>
+        <w:t>json</w:t>
+      </w:r>
+      <w:proofErr w:type="spellEnd"/>
+      <w:r>
+        <w:t xml:space="preserve"> by using, @ResponseBody + </w:t>
+      </w:r>
+      <w:proofErr w:type="spellStart"/>
+      <w:r>
+        <w:t>JacksonHttpMessageConverters</w:t>
+      </w:r>
+      <w:proofErr w:type="spellEnd"/>
+    </w:p>
+    <w:p>
+      <w:pPr>
+        <w:numPr>
+          <w:ilvl w:val="0"/>
+          <w:numId w:val="3"/>
+        </w:numPr>
+      </w:pPr>
+      <w:r>
+        <w:t xml:space="preserve">Errors are autoconfigured - </w:t>
+      </w:r>
+      <w:proofErr w:type="spellStart"/>
+      <w:r>
+        <w:t>ErrorMVCAutoConfiguration</w:t>
+      </w:r>
+      <w:proofErr w:type="spellEnd"/>
+    </w:p>
+    <w:p>
+      <w:pPr>
+        <w:rPr>
+          <w:lang w:val="en-US"/>
+        </w:rPr>
+      </w:pPr>
+      <w:r>
+        <w:rPr>
+          <w:lang w:val="en-US"/>
+        </w:rPr>
+        <w:t xml:space="preserve">We will be creating a </w:t>
+      </w:r>
+      <w:proofErr w:type="gramStart"/>
+      <w:r>
+        <w:rPr>
+          <w:lang w:val="en-US"/>
+        </w:rPr>
+        <w:t>social media applications</w:t>
+      </w:r>
+      <w:proofErr w:type="gramEnd"/>
+      <w:r>
+        <w:rPr>
+          <w:lang w:val="en-US"/>
+        </w:rPr>
+        <w:t>.</w:t>
+      </w:r>
+    </w:p>
+    <w:p>
+      <w:pPr>
+        <w:rPr>
+          <w:lang w:val="en-US"/>
+        </w:rPr>
+      </w:pPr>
+      <w:r>
+        <w:rPr>
+          <w:lang w:val="en-US"/>
+        </w:rPr>
+        <w:t>It has 2 components, users and posts</w:t>
+      </w:r>
+    </w:p>
+    <w:p>
+      <w:pPr>
+        <w:rPr>
+          <w:lang w:val="en-US"/>
+        </w:rPr>
+      </w:pPr>
+      <w:r>
+        <w:rPr>
+          <w:lang w:val="en-US"/>
+        </w:rPr>
+        <w:t xml:space="preserve">User entity </w:t>
+      </w:r>
+      <w:proofErr w:type="gramStart"/>
+      <w:r>
+        <w:rPr>
+          <w:lang w:val="en-US"/>
+        </w:rPr>
+        <w:t>have</w:t>
+      </w:r>
+      <w:proofErr w:type="gramEnd"/>
+      <w:r>
+        <w:rPr>
+          <w:lang w:val="en-US"/>
+        </w:rPr>
+        <w:t xml:space="preserve"> id, name, birth date</w:t>
+      </w:r>
+    </w:p>
+    <w:p>
+      <w:pPr>
+        <w:rPr>
+          <w:lang w:val="en-US"/>
+        </w:rPr>
+      </w:pPr>
+      <w:r>
+        <w:rPr>
+          <w:lang w:val="en-US"/>
+        </w:rPr>
+        <w:t xml:space="preserve">Post entity </w:t>
+      </w:r>
+      <w:proofErr w:type="gramStart"/>
+      <w:r>
+        <w:rPr>
+          <w:lang w:val="en-US"/>
+        </w:rPr>
+        <w:t>have</w:t>
+      </w:r>
+      <w:proofErr w:type="gramEnd"/>
+      <w:r>
+        <w:rPr>
+          <w:lang w:val="en-US"/>
+        </w:rPr>
+        <w:t xml:space="preserve"> id, description</w:t>
+      </w:r>
+    </w:p>
+    <w:p>
+      <w:pPr>
+        <w:rPr>
+          <w:lang w:val="en-US"/>
+        </w:rPr>
+      </w:pPr>
+      <w:r>
+        <w:rPr>
+          <w:lang w:val="en-US"/>
+        </w:rPr>
+        <w:t>Users REST API,</w:t>
+      </w:r>
+    </w:p>
+    <w:p>
+      <w:pPr>
+        <w:numPr>
+          <w:ilvl w:val="0"/>
+          <w:numId w:val="4"/>
+        </w:numPr>
+        <w:rPr>
+          <w:lang w:val="en-US"/>
+        </w:rPr>
+      </w:pPr>
+      <w:r>
+        <w:rPr>
+          <w:lang w:val="en-US"/>
+        </w:rPr>
+        <w:t>Get all users,</w:t>
+      </w:r>
+    </w:p>
+    <w:p>
+      <w:pPr>
+        <w:rPr>
+          <w:lang w:val="en-US"/>
+        </w:rPr>
+      </w:pPr>
+      <w:r>
+        <w:rPr>
+          <w:lang w:val="en-US"/>
+        </w:rPr>
+        <w:t>GET /users</w:t>
+      </w:r>
+    </w:p>
+    <w:p>
+      <w:pPr>
+        <w:numPr>
+          <w:ilvl w:val="0"/>
+          <w:numId w:val="5"/>
+        </w:numPr>
+        <w:rPr>
+          <w:lang w:val="en-US"/>
+        </w:rPr>
+      </w:pPr>
+      <w:r>
+        <w:rPr>
+          <w:lang w:val="en-US"/>
+        </w:rPr>
+        <w:t>Add user</w:t>
+      </w:r>
+    </w:p>
+    <w:p>
+      <w:pPr>
+        <w:rPr>
+          <w:lang w:val="en-US"/>
+        </w:rPr>
+      </w:pPr>
+      <w:r>
+        <w:rPr>
+          <w:lang w:val="en-US"/>
+        </w:rPr>
+        <w:t>POST /users</w:t>
+      </w:r>
+    </w:p>
+    <w:p>
+      <w:pPr>
+        <w:numPr>
+          <w:ilvl w:val="0"/>
+          <w:numId w:val="6"/>
+        </w:numPr>
+        <w:rPr>
+          <w:lang w:val="en-US"/>
+        </w:rPr>
+      </w:pPr>
+      <w:r>
+        <w:rPr>
+          <w:lang w:val="en-US"/>
+        </w:rPr>
+        <w:t>Get single user</w:t>
+      </w:r>
+    </w:p>
+    <w:p>
+      <w:pPr>
+        <w:rPr>
+          <w:lang w:val="en-US"/>
+        </w:rPr>
+      </w:pPr>
+      <w:r>
+        <w:rPr>
+          <w:lang w:val="en-US"/>
+        </w:rPr>
+        <w:t>GET /users/{id}</w:t>
+      </w:r>
+    </w:p>
+    <w:p>
+      <w:pPr>
+        <w:numPr>
+          <w:ilvl w:val="0"/>
+          <w:numId w:val="7"/>
+        </w:numPr>
+        <w:rPr>
+          <w:lang w:val="en-US"/>
+        </w:rPr>
+      </w:pPr>
+      <w:r>
+        <w:rPr>
+          <w:lang w:val="en-US"/>
+        </w:rPr>
+        <w:t>Delete user</w:t>
+      </w:r>
+    </w:p>
+    <w:p>
+      <w:pPr>
+        <w:rPr>
+          <w:lang w:val="en-US"/>
+        </w:rPr>
+      </w:pPr>
+      <w:r>
+        <w:rPr>
+          <w:lang w:val="en-US"/>
+        </w:rPr>
+        <w:t>DELETE /users/{id}</w:t>
+      </w:r>
+    </w:p>
+    <w:p>
+      <w:pPr>
+        <w:rPr>
+          <w:lang w:val="en-US"/>
+        </w:rPr>
+      </w:pPr>
+      <w:r>
+        <w:rPr>
+          <w:lang w:val="en-US"/>
+        </w:rPr>
+        <w:t> </w:t>
+      </w:r>
+    </w:p>
+    <w:p>
+      <w:pPr>
+        <w:rPr>
+          <w:lang w:val="en-US"/>
+        </w:rPr>
+      </w:pPr>
+      <w:r>
+        <w:rPr>
+          <w:lang w:val="en-US"/>
+        </w:rPr>
+        <w:t>Posts REST API,</w:t>
+      </w:r>
+    </w:p>
+    <w:p>
+      <w:pPr>
+        <w:numPr>
+          <w:ilvl w:val="0"/>
+          <w:numId w:val="8"/>
+        </w:numPr>
+        <w:rPr>
+          <w:lang w:val="en-US"/>
+        </w:rPr>
+      </w:pPr>
+      <w:r>
+        <w:rPr>
+          <w:lang w:val="en-US"/>
+        </w:rPr>
+        <w:t>Get all posts related to user,</w:t>
+      </w:r>
+    </w:p>
+    <w:p>
+      <w:pPr>
+        <w:rPr>
+          <w:lang w:val="en-US"/>
+        </w:rPr>
+      </w:pPr>
+      <w:r>
+        <w:rPr>
+          <w:lang w:val="en-US"/>
+        </w:rPr>
+        <w:t>GET /users/{id}/posts</w:t>
+      </w:r>
+    </w:p>
+    <w:p>
+      <w:pPr>
+        <w:numPr>
+          <w:ilvl w:val="0"/>
+          <w:numId w:val="9"/>
+        </w:numPr>
+        <w:rPr>
+          <w:lang w:val="en-US"/>
+        </w:rPr>
+      </w:pPr>
+      <w:r>
+        <w:rPr>
+          <w:lang w:val="en-US"/>
+        </w:rPr>
+        <w:lastRenderedPageBreak/>
+        <w:t>Create posts for a user</w:t>
+      </w:r>
+    </w:p>
+    <w:p>
+      <w:pPr>
+        <w:rPr>
+          <w:lang w:val="en-US"/>
+        </w:rPr>
+      </w:pPr>
+      <w:r>
+        <w:rPr>
+          <w:lang w:val="en-US"/>
+        </w:rPr>
+        <w:t>POST /users/{id}/posts</w:t>
+      </w:r>
+    </w:p>
+    <w:p>
+      <w:pPr>
+        <w:numPr>
+          <w:ilvl w:val="0"/>
+          <w:numId w:val="10"/>
+        </w:numPr>
+        <w:rPr>
+          <w:lang w:val="en-US"/>
+        </w:rPr>
+      </w:pPr>
+      <w:r>
+        <w:rPr>
+          <w:lang w:val="en-US"/>
+        </w:rPr>
+        <w:t>Get a specific post for a user</w:t>
+      </w:r>
+    </w:p>
+    <w:p>
+      <w:pPr>
+        <w:rPr>
+          <w:lang w:val="en-US"/>
+        </w:rPr>
+      </w:pPr>
+      <w:r>
+        <w:rPr>
+          <w:lang w:val="en-US"/>
+        </w:rPr>
+        <w:t>GET /users/{id}/posts/{</w:t>
+      </w:r>
+      <w:proofErr w:type="spellStart"/>
+      <w:r>
+        <w:rPr>
+          <w:lang w:val="en-US"/>
+        </w:rPr>
+        <w:t>post_id</w:t>
+      </w:r>
+      <w:proofErr w:type="spellEnd"/>
+      <w:r>
+        <w:rPr>
+          <w:lang w:val="en-US"/>
+        </w:rPr>
+        <w:t>}</w:t>
+      </w:r>
+    </w:p>
+    <w:p>
+      <w:r>
+        <w:t> </w:t>
+      </w:r>
+    </w:p>
+    <w:p>
+      <w:r>
+        <w:t xml:space="preserve">We can use </w:t>
+      </w:r>
+      <w:proofErr w:type="spellStart"/>
+      <w:r>
+        <w:t>ResponseEntityExceptionHandler</w:t>
+      </w:r>
+      <w:proofErr w:type="spellEnd"/>
+      <w:r>
+        <w:t xml:space="preserve"> class from spring to create our custom exception handler and then use @ControllerAdvice at class level and @</w:t>
+      </w:r>
+      <w:proofErr w:type="gramStart"/>
+      <w:r>
+        <w:t>ExceptionHandler(</w:t>
+      </w:r>
+      <w:proofErr w:type="gramEnd"/>
+      <w:r>
+        <w:t xml:space="preserve">ExcecptionClassName.class) to map any method to </w:t>
+      </w:r>
+      <w:proofErr w:type="spellStart"/>
+      <w:r>
+        <w:t>perticular</w:t>
+      </w:r>
+      <w:proofErr w:type="spellEnd"/>
+      <w:r>
+        <w:t xml:space="preserve"> exception so that logic in this method will execute whenever any controller gets that </w:t>
+      </w:r>
+      <w:proofErr w:type="spellStart"/>
+      <w:r>
+        <w:t>perticular</w:t>
+      </w:r>
+      <w:proofErr w:type="spellEnd"/>
+      <w:r>
+        <w:t xml:space="preserve"> exception</w:t>
+      </w:r>
+    </w:p>
+    <w:p>
+      <w:r>
+        <w:t> </w:t>
+      </w:r>
+    </w:p>
+    <w:p>
+      <w:r>
+        <w:t>Advanced REST API features,</w:t>
+      </w:r>
+    </w:p>
+    <w:p>
+      <w:pPr>
+        <w:numPr>
+          <w:ilvl w:val="0"/>
+          <w:numId w:val="11"/>
+        </w:numPr>
+      </w:pPr>
+      <w:r>
+        <w:t>Documentation</w:t>
+      </w:r>
+    </w:p>
+    <w:p>
+      <w:pPr>
+        <w:numPr>
+          <w:ilvl w:val="0"/>
+          <w:numId w:val="11"/>
+        </w:numPr>
+      </w:pPr>
+      <w:r>
+        <w:t>Content negotiation</w:t>
+      </w:r>
+    </w:p>
+    <w:p>
+      <w:pPr>
+        <w:numPr>
+          <w:ilvl w:val="0"/>
+          <w:numId w:val="11"/>
+        </w:numPr>
+      </w:pPr>
+      <w:r>
+        <w:t>Internationalization - i18n</w:t>
+      </w:r>
+    </w:p>
+    <w:p>
+      <w:pPr>
+        <w:numPr>
+          <w:ilvl w:val="0"/>
+          <w:numId w:val="11"/>
+        </w:numPr>
+      </w:pPr>
+      <w:r>
+        <w:t xml:space="preserve">Versioning </w:t>
+      </w:r>
+    </w:p>
+    <w:p>
+      <w:pPr>
+        <w:numPr>
+          <w:ilvl w:val="0"/>
+          <w:numId w:val="11"/>
+        </w:numPr>
+      </w:pPr>
+      <w:r>
+        <w:t>HATEOAS</w:t>
+      </w:r>
+    </w:p>
+    <w:p>
+      <w:pPr>
+        <w:numPr>
+          <w:ilvl w:val="0"/>
+          <w:numId w:val="11"/>
+        </w:numPr>
+      </w:pPr>
+      <w:r>
+        <w:t>Static filtering</w:t>
+      </w:r>
+    </w:p>
+    <w:p>
+      <w:pPr>
+        <w:numPr>
+          <w:ilvl w:val="0"/>
+          <w:numId w:val="11"/>
+        </w:numPr>
+      </w:pPr>
+      <w:r>
+        <w:t>Dynamic filtering</w:t>
+      </w:r>
+    </w:p>
+    <w:p>
+      <w:pPr>
+        <w:numPr>
+          <w:ilvl w:val="0"/>
+          <w:numId w:val="11"/>
+        </w:numPr>
+      </w:pPr>
+      <w:r>
+        <w:t>Monitoring</w:t>
+      </w:r>
+    </w:p>
+    <w:p>
+      <w:r>
+        <w:t> </w:t>
+      </w:r>
+    </w:p>
+    <w:p>
+      <w:r>
+        <w:t xml:space="preserve">Content-negotiation in REST API happens with Accept or Accept-language header. </w:t>
+      </w:r>
+    </w:p>
+    <w:p>
+      <w:r>
+        <w:t>E.g. accept header value as application/xml returns response in xml format. However, accept header value as application/</w:t>
+      </w:r>
+      <w:proofErr w:type="spellStart"/>
+      <w:r>
+        <w:t>json</w:t>
+      </w:r>
+      <w:proofErr w:type="spellEnd"/>
+      <w:r>
+        <w:t xml:space="preserve"> returns </w:t>
+      </w:r>
+      <w:proofErr w:type="spellStart"/>
+      <w:r>
+        <w:t>json</w:t>
+      </w:r>
+      <w:proofErr w:type="spellEnd"/>
+      <w:r>
+        <w:t xml:space="preserve"> formatted response.</w:t>
+      </w:r>
+    </w:p>
+    <w:p>
+      <w:r>
+        <w:t xml:space="preserve">Accept-Language header value as </w:t>
+      </w:r>
+      <w:proofErr w:type="spellStart"/>
+      <w:r>
+        <w:t>fr</w:t>
+      </w:r>
+      <w:proofErr w:type="spellEnd"/>
+      <w:r>
+        <w:t xml:space="preserve"> returns response in French language.</w:t>
+      </w:r>
+    </w:p>
+    <w:p>
+      <w:r>
+        <w:t> </w:t>
+      </w:r>
+    </w:p>
+    <w:p>
+      <w:r>
+        <w:t>Versioning REST API - Options</w:t>
+      </w:r>
+    </w:p>
+    <w:p>
+      <w:pPr>
+        <w:numPr>
+          <w:ilvl w:val="0"/>
+          <w:numId w:val="12"/>
+        </w:numPr>
+      </w:pPr>
+      <w:r>
+        <w:t xml:space="preserve">URI Versioning - have separate URI for different versions. </w:t>
+      </w:r>
+    </w:p>
+    <w:p>
+      <w:r>
+        <w:t>E.g. /v1/</w:t>
+      </w:r>
+      <w:proofErr w:type="gramStart"/>
+      <w:r>
+        <w:t>person  -</w:t>
+      </w:r>
+      <w:proofErr w:type="gramEnd"/>
+      <w:r>
+        <w:t xml:space="preserve"> return {"name</w:t>
+      </w:r>
+      <w:proofErr w:type="gramStart"/>
+      <w:r>
+        <w:t>" :</w:t>
+      </w:r>
+      <w:proofErr w:type="gramEnd"/>
+      <w:r>
+        <w:t xml:space="preserve"> "</w:t>
+      </w:r>
+      <w:proofErr w:type="spellStart"/>
+      <w:r>
+        <w:t>ajay</w:t>
+      </w:r>
+      <w:proofErr w:type="spellEnd"/>
+      <w:r>
+        <w:t xml:space="preserve"> </w:t>
+      </w:r>
+      <w:proofErr w:type="spellStart"/>
+      <w:r>
+        <w:t>murtekar</w:t>
+      </w:r>
+      <w:proofErr w:type="spellEnd"/>
+      <w:r>
+        <w:t>"}</w:t>
+      </w:r>
+    </w:p>
+    <w:p>
+      <w:r>
+        <w:lastRenderedPageBreak/>
+        <w:t>/v2/person - return {"name</w:t>
+      </w:r>
+      <w:proofErr w:type="gramStart"/>
+      <w:r>
+        <w:t>" :</w:t>
+      </w:r>
+      <w:proofErr w:type="gramEnd"/>
+      <w:r>
+        <w:t xml:space="preserve"> {"</w:t>
+      </w:r>
+      <w:proofErr w:type="spellStart"/>
+      <w:r>
+        <w:t>firstname</w:t>
+      </w:r>
+      <w:proofErr w:type="spellEnd"/>
+      <w:r>
+        <w:t>": "</w:t>
+      </w:r>
+      <w:proofErr w:type="spellStart"/>
+      <w:r>
+        <w:t>ajay</w:t>
+      </w:r>
+      <w:proofErr w:type="spellEnd"/>
+      <w:r>
+        <w:t>", "</w:t>
+      </w:r>
+      <w:proofErr w:type="spellStart"/>
+      <w:r>
+        <w:t>lastname</w:t>
+      </w:r>
+      <w:proofErr w:type="spellEnd"/>
+      <w:r>
+        <w:t>":"</w:t>
+      </w:r>
+      <w:proofErr w:type="spellStart"/>
+      <w:r>
+        <w:t>murtekar</w:t>
+      </w:r>
+      <w:proofErr w:type="spellEnd"/>
+      <w:r>
+        <w:t>"}}</w:t>
+      </w:r>
+    </w:p>
+    <w:p>
+      <w:pPr>
+        <w:numPr>
+          <w:ilvl w:val="0"/>
+          <w:numId w:val="13"/>
+        </w:numPr>
+      </w:pPr>
+      <w:r>
+        <w:t>Request Param Versioning - differentiate based on request params</w:t>
+      </w:r>
+    </w:p>
+    <w:p>
+      <w:r>
+        <w:t>E.g. /</w:t>
+      </w:r>
+      <w:proofErr w:type="spellStart"/>
+      <w:r>
+        <w:t>person?version</w:t>
+      </w:r>
+      <w:proofErr w:type="spellEnd"/>
+      <w:r>
+        <w:t>=1 - returns {"name</w:t>
+      </w:r>
+      <w:proofErr w:type="gramStart"/>
+      <w:r>
+        <w:t>" :</w:t>
+      </w:r>
+      <w:proofErr w:type="gramEnd"/>
+      <w:r>
+        <w:t xml:space="preserve"> "</w:t>
+      </w:r>
+      <w:proofErr w:type="spellStart"/>
+      <w:r>
+        <w:t>ajay</w:t>
+      </w:r>
+      <w:proofErr w:type="spellEnd"/>
+      <w:r>
+        <w:t xml:space="preserve"> </w:t>
+      </w:r>
+      <w:proofErr w:type="spellStart"/>
+      <w:r>
+        <w:t>murtekar</w:t>
+      </w:r>
+      <w:proofErr w:type="spellEnd"/>
+      <w:r>
+        <w:t>"}</w:t>
+      </w:r>
+    </w:p>
+    <w:p>
+      <w:r>
+        <w:t>/</w:t>
+      </w:r>
+      <w:proofErr w:type="spellStart"/>
+      <w:proofErr w:type="gramStart"/>
+      <w:r>
+        <w:t>person</w:t>
+      </w:r>
+      <w:proofErr w:type="gramEnd"/>
+      <w:r>
+        <w:t>?version</w:t>
+      </w:r>
+      <w:proofErr w:type="spellEnd"/>
+      <w:r>
+        <w:t>=2 - returns {"name</w:t>
+      </w:r>
+      <w:proofErr w:type="gramStart"/>
+      <w:r>
+        <w:t>" :</w:t>
+      </w:r>
+      <w:proofErr w:type="gramEnd"/>
+      <w:r>
+        <w:t xml:space="preserve"> {"</w:t>
+      </w:r>
+      <w:proofErr w:type="spellStart"/>
+      <w:r>
+        <w:t>firstname</w:t>
+      </w:r>
+      <w:proofErr w:type="spellEnd"/>
+      <w:r>
+        <w:t>": "</w:t>
+      </w:r>
+      <w:proofErr w:type="spellStart"/>
+      <w:r>
+        <w:t>ajay</w:t>
+      </w:r>
+      <w:proofErr w:type="spellEnd"/>
+      <w:r>
+        <w:t>", "</w:t>
+      </w:r>
+      <w:proofErr w:type="spellStart"/>
+      <w:r>
+        <w:t>lastname</w:t>
+      </w:r>
+      <w:proofErr w:type="spellEnd"/>
+      <w:r>
+        <w:t>":"</w:t>
+      </w:r>
+      <w:proofErr w:type="spellStart"/>
+      <w:r>
+        <w:t>murtekar</w:t>
+      </w:r>
+      <w:proofErr w:type="spellEnd"/>
+      <w:r>
+        <w:t>"}}</w:t>
+      </w:r>
+    </w:p>
+    <w:p>
+      <w:pPr>
+        <w:numPr>
+          <w:ilvl w:val="0"/>
+          <w:numId w:val="14"/>
+        </w:numPr>
+      </w:pPr>
+      <w:r>
+        <w:t>Header versioning - differentiate based on different header value</w:t>
+      </w:r>
+    </w:p>
+    <w:p>
+      <w:r>
+        <w:t>E.g. /person/header with header as x-</w:t>
+      </w:r>
+      <w:proofErr w:type="spellStart"/>
+      <w:r>
+        <w:t>api</w:t>
+      </w:r>
+      <w:proofErr w:type="spellEnd"/>
+      <w:r>
+        <w:t>-version=</w:t>
+      </w:r>
+      <w:proofErr w:type="gramStart"/>
+      <w:r>
+        <w:t>1  returns</w:t>
+      </w:r>
+      <w:proofErr w:type="gramEnd"/>
+      <w:r>
+        <w:t xml:space="preserve"> </w:t>
+      </w:r>
+      <w:proofErr w:type="spellStart"/>
+      <w:r>
+        <w:t>returns</w:t>
+      </w:r>
+      <w:proofErr w:type="spellEnd"/>
+      <w:r>
+        <w:t xml:space="preserve"> {"name</w:t>
+      </w:r>
+      <w:proofErr w:type="gramStart"/>
+      <w:r>
+        <w:t>" :</w:t>
+      </w:r>
+      <w:proofErr w:type="gramEnd"/>
+      <w:r>
+        <w:t xml:space="preserve"> "</w:t>
+      </w:r>
+      <w:proofErr w:type="spellStart"/>
+      <w:r>
+        <w:t>ajay</w:t>
+      </w:r>
+      <w:proofErr w:type="spellEnd"/>
+      <w:r>
+        <w:t xml:space="preserve"> </w:t>
+      </w:r>
+      <w:proofErr w:type="spellStart"/>
+      <w:r>
+        <w:t>murtekar</w:t>
+      </w:r>
+      <w:proofErr w:type="spellEnd"/>
+      <w:r>
+        <w:t>"}</w:t>
+      </w:r>
+    </w:p>
+    <w:p>
+      <w:r>
+        <w:t>/person/header with header as x-</w:t>
+      </w:r>
+      <w:proofErr w:type="spellStart"/>
+      <w:r>
+        <w:t>api</w:t>
+      </w:r>
+      <w:proofErr w:type="spellEnd"/>
+      <w:r>
+        <w:t>-version=2 returns {"name</w:t>
+      </w:r>
+      <w:proofErr w:type="gramStart"/>
+      <w:r>
+        <w:t>" :</w:t>
+      </w:r>
+      <w:proofErr w:type="gramEnd"/>
+      <w:r>
+        <w:t xml:space="preserve"> {"</w:t>
+      </w:r>
+      <w:proofErr w:type="spellStart"/>
+      <w:r>
+        <w:t>firstname</w:t>
+      </w:r>
+      <w:proofErr w:type="spellEnd"/>
+      <w:r>
+        <w:t>": "</w:t>
+      </w:r>
+      <w:proofErr w:type="spellStart"/>
+      <w:r>
+        <w:t>ajay</w:t>
+      </w:r>
+      <w:proofErr w:type="spellEnd"/>
+      <w:r>
+        <w:t>", "</w:t>
+      </w:r>
+      <w:proofErr w:type="spellStart"/>
+      <w:r>
+        <w:t>lastname</w:t>
+      </w:r>
+      <w:proofErr w:type="spellEnd"/>
+      <w:r>
+        <w:t>":"</w:t>
+      </w:r>
+      <w:proofErr w:type="spellStart"/>
+      <w:r>
+        <w:t>murtekar</w:t>
+      </w:r>
+      <w:proofErr w:type="spellEnd"/>
+      <w:r>
+        <w:t>"}}</w:t>
+      </w:r>
+    </w:p>
+    <w:p>
+      <w:pPr>
+        <w:numPr>
+          <w:ilvl w:val="0"/>
+          <w:numId w:val="15"/>
+        </w:numPr>
+      </w:pPr>
+      <w:r>
+        <w:t>Media type versioning or content-negotiation versioning</w:t>
+      </w:r>
+    </w:p>
+    <w:p>
+      <w:r>
+        <w:t>E.g. using accept header value as application/vnd.company.app-v1+json vs application/vnd.company.app-v2+json to return different outputs</w:t>
+      </w:r>
+    </w:p>
+    <w:p>
+      <w:r>
+        <w:t> </w:t>
+      </w:r>
+    </w:p>
+    <w:p>
+      <w:r>
+        <w:t>Factors to consider while REST API versioning,</w:t>
+      </w:r>
+    </w:p>
+    <w:p>
+      <w:pPr>
+        <w:numPr>
+          <w:ilvl w:val="0"/>
+          <w:numId w:val="16"/>
+        </w:numPr>
+      </w:pPr>
+      <w:r>
+        <w:t xml:space="preserve">URI Pollution - URI and Request param versioning have URI pollution </w:t>
+      </w:r>
+    </w:p>
+    <w:p>
+      <w:pPr>
+        <w:numPr>
+          <w:ilvl w:val="0"/>
+          <w:numId w:val="16"/>
+        </w:numPr>
+      </w:pPr>
+      <w:r>
+        <w:t>Misuse of HTTP Headers - originally headers are never meant to be used for versioning</w:t>
+      </w:r>
+    </w:p>
+    <w:p>
+      <w:pPr>
+        <w:numPr>
+          <w:ilvl w:val="0"/>
+          <w:numId w:val="16"/>
+        </w:numPr>
+      </w:pPr>
+      <w:r>
+        <w:t xml:space="preserve">Caching - caching of rest </w:t>
+      </w:r>
+      <w:proofErr w:type="spellStart"/>
+      <w:r>
+        <w:t>api</w:t>
+      </w:r>
+      <w:proofErr w:type="spellEnd"/>
+      <w:r>
+        <w:t xml:space="preserve"> happens based on </w:t>
+      </w:r>
+      <w:proofErr w:type="spellStart"/>
+      <w:r>
+        <w:t>uri</w:t>
+      </w:r>
+      <w:proofErr w:type="spellEnd"/>
+      <w:r>
+        <w:t xml:space="preserve"> and hence we cannot cache rest </w:t>
+      </w:r>
+      <w:proofErr w:type="spellStart"/>
+      <w:r>
+        <w:t>api</w:t>
+      </w:r>
+      <w:proofErr w:type="spellEnd"/>
+      <w:r>
+        <w:t xml:space="preserve"> with header or media type versioning</w:t>
+      </w:r>
+    </w:p>
+    <w:p>
+      <w:pPr>
+        <w:numPr>
+          <w:ilvl w:val="0"/>
+          <w:numId w:val="16"/>
+        </w:numPr>
+      </w:pPr>
+      <w:r>
+        <w:t>Can we execute request in browser</w:t>
+      </w:r>
+    </w:p>
+    <w:p>
+      <w:pPr>
+        <w:numPr>
+          <w:ilvl w:val="0"/>
+          <w:numId w:val="16"/>
+        </w:numPr>
+      </w:pPr>
+      <w:r>
+        <w:t>API documentation</w:t>
+      </w:r>
+    </w:p>
+    <w:p>
+      <w:r>
+        <w:t> </w:t>
+      </w:r>
+    </w:p>
+    <w:p>
+      <w:r>
+        <w:t>HATEOAS - Hypermedia as the engine of application state</w:t>
+      </w:r>
+    </w:p>
+    <w:p>
+      <w:r>
+        <w:t xml:space="preserve">HATEOAS uses two main components - </w:t>
+      </w:r>
+      <w:proofErr w:type="spellStart"/>
+      <w:r>
+        <w:t>EntityModel</w:t>
+      </w:r>
+      <w:proofErr w:type="spellEnd"/>
+      <w:r>
+        <w:t xml:space="preserve"> and </w:t>
+      </w:r>
+      <w:proofErr w:type="spellStart"/>
+      <w:r>
+        <w:t>WebMvcLinkBuilder</w:t>
+      </w:r>
+      <w:proofErr w:type="spellEnd"/>
+    </w:p>
+    <w:p>
+      <w:r>
+        <w:t> </w:t>
+      </w:r>
+    </w:p>
+    <w:p>
+      <w:r>
+        <w:t xml:space="preserve">Static filtering can be used to remove any class member from response </w:t>
+      </w:r>
+      <w:proofErr w:type="spellStart"/>
+      <w:r>
+        <w:t>json</w:t>
+      </w:r>
+      <w:proofErr w:type="spellEnd"/>
+      <w:r>
+        <w:t xml:space="preserve">. </w:t>
+      </w:r>
+    </w:p>
+    <w:p>
+      <w:r>
+        <w:t>@JsonIgnore can be used on class member.</w:t>
+      </w:r>
+    </w:p>
+    <w:p>
+      <w:r>
+        <w:t xml:space="preserve">@JsonIgnoreProperties can be used at class level by adding class variable names </w:t>
+      </w:r>
+    </w:p>
+    <w:p>
+      <w:r>
+        <w:t> </w:t>
+      </w:r>
+    </w:p>
+    <w:p>
+      <w:r>
+        <w:lastRenderedPageBreak/>
+        <w:t xml:space="preserve">Dynamics filtering means filtering different class members based on different rest </w:t>
+      </w:r>
+      <w:proofErr w:type="spellStart"/>
+      <w:r>
+        <w:t>api</w:t>
+      </w:r>
+      <w:proofErr w:type="spellEnd"/>
+      <w:r>
+        <w:t xml:space="preserve"> calls.</w:t>
+      </w:r>
+    </w:p>
+    <w:p>
+      <w:proofErr w:type="spellStart"/>
+      <w:r>
+        <w:t>MappingJacksonValue</w:t>
+      </w:r>
+      <w:proofErr w:type="spellEnd"/>
+      <w:r>
+        <w:t xml:space="preserve"> class is used to implement dynamic filtering at controller level. </w:t>
+      </w:r>
+    </w:p>
+    <w:p>
+      <w:r>
+        <w:t> </w:t>
+      </w:r>
+    </w:p>
+    <w:p>
+      <w:pPr>
+        <w:rPr>
+          <w:lang w:val="en-US"/>
+        </w:rPr>
+      </w:pPr>
+    </w:p>
+    <w:p>
+      <w:pPr>
+        <w:rPr>
+          <w:b/>
+          <w:bCs/>
+          <w:sz w:val="44"/>
+          <w:szCs w:val="44"/>
+          <w:lang w:val="en-US"/>
+        </w:rPr>
+      </w:pPr>
+      <w:r>
+        <w:rPr>
+          <w:b/>
+          <w:bCs/>
+          <w:sz w:val="44"/>
+          <w:szCs w:val="44"/>
+          <w:lang w:val="en-US"/>
+        </w:rPr>
+        <w:t>MICROSERVICES:</w:t>
+      </w:r>
+    </w:p>
+    <w:p>
+      <w:pPr>
+        <w:rPr>
+          <w:lang w:val="en-US"/>
+        </w:rPr>
+      </w:pPr>
+    </w:p>
     <w:p>
       <w:pPr>
         <w:rPr>
@@ -42,7 +1293,7 @@
                     <pic:cNvPicPr/>
                   </pic:nvPicPr>
                   <pic:blipFill>
-                    <a:blip r:embed="rId4"/>
+                    <a:blip r:embed="rId5"/>
                     <a:stretch>
                       <a:fillRect/>
                     </a:stretch>
@@ -94,6 +1345,7 @@
           <w:noProof/>
           <w:lang w:val="en-US"/>
         </w:rPr>
+        <w:lastRenderedPageBreak/>
         <w:drawing>
           <wp:inline distT="0" distB="0" distL="0" distR="0" wp14:anchorId="24E9D5AD" wp14:editId="159DADC6">
             <wp:extent cx="5731510" cy="3079115"/>
@@ -110,7 +1362,7 @@
                     <pic:cNvPicPr/>
                   </pic:nvPicPr>
                   <pic:blipFill>
-                    <a:blip r:embed="rId5"/>
+                    <a:blip r:embed="rId6"/>
                     <a:stretch>
                       <a:fillRect/>
                     </a:stretch>
@@ -162,7 +1414,6 @@
           <w:noProof/>
           <w:lang w:val="en-US"/>
         </w:rPr>
-        <w:lastRenderedPageBreak/>
         <w:drawing>
           <wp:inline distT="0" distB="0" distL="0" distR="0" wp14:anchorId="2F8AD393" wp14:editId="0AC672CD">
             <wp:extent cx="5731510" cy="3012440"/>
@@ -179,7 +1430,7 @@
                     <pic:cNvPicPr/>
                   </pic:nvPicPr>
                   <pic:blipFill>
-                    <a:blip r:embed="rId6"/>
+                    <a:blip r:embed="rId7"/>
                     <a:stretch>
                       <a:fillRect/>
                     </a:stretch>
@@ -256,6 +1507,7 @@
           <w:b/>
           <w:bCs/>
         </w:rPr>
+        <w:lastRenderedPageBreak/>
         <w:t>2. Spring Cloud Config Server</w:t>
       </w:r>
       <w:r>
@@ -402,7 +1654,7 @@
           <w:lang w:val="en-US"/>
         </w:rPr>
       </w:pPr>
-      <w:hyperlink r:id="rId7" w:history="1">
+      <w:hyperlink r:id="rId8" w:history="1">
         <w:r>
           <w:rPr>
             <w:rStyle w:val="Hyperlink"/>
@@ -422,7 +1674,6 @@
         <w:rPr>
           <w:lang w:val="en-US"/>
         </w:rPr>
-        <w:lastRenderedPageBreak/>
         <w:t>Currency conversion service:</w:t>
       </w:r>
     </w:p>
@@ -432,7 +1683,7 @@
           <w:lang w:val="en-US"/>
         </w:rPr>
       </w:pPr>
-      <w:hyperlink r:id="rId8" w:history="1">
+      <w:hyperlink r:id="rId9" w:history="1">
         <w:r>
           <w:rPr>
             <w:rStyle w:val="Hyperlink"/>
@@ -449,13 +1700,7 @@
         </w:rPr>
       </w:pPr>
     </w:p>
-    <w:p>
-      <w:pPr>
-        <w:rPr>
-          <w:lang w:val="en-US"/>
-        </w:rPr>
-      </w:pPr>
-    </w:p>
+    <w:p/>
     <w:p>
       <w:pPr>
         <w:rPr>
@@ -477,8 +1722,10 @@
       </w:pPr>
       <w:r>
         <w:rPr>
-          <w:lang w:val="en-US"/>
-        </w:rPr>
+          <w:noProof/>
+          <w:lang w:val="en-US"/>
+        </w:rPr>
+        <w:lastRenderedPageBreak/>
         <w:drawing>
           <wp:inline distT="0" distB="0" distL="0" distR="0" wp14:anchorId="463626B6" wp14:editId="192F5793">
             <wp:extent cx="5731510" cy="3183255"/>
@@ -495,7 +1742,7 @@
                     <pic:cNvPicPr/>
                   </pic:nvPicPr>
                   <pic:blipFill>
-                    <a:blip r:embed="rId9"/>
+                    <a:blip r:embed="rId10"/>
                     <a:stretch>
                       <a:fillRect/>
                     </a:stretch>
@@ -516,6 +1763,437 @@
         </w:drawing>
       </w:r>
     </w:p>
+    <w:p>
+      <w:pPr>
+        <w:rPr>
+          <w:lang w:val="en-US"/>
+        </w:rPr>
+      </w:pPr>
+      <w:proofErr w:type="spellStart"/>
+      <w:r>
+        <w:rPr>
+          <w:lang w:val="en-US"/>
+        </w:rPr>
+        <w:t>RouteLocator</w:t>
+      </w:r>
+      <w:proofErr w:type="spellEnd"/>
+      <w:r>
+        <w:rPr>
+          <w:lang w:val="en-US"/>
+        </w:rPr>
+        <w:t xml:space="preserve"> class is used to create a route configuration in API gateway in spring cloud.</w:t>
+      </w:r>
+    </w:p>
+    <w:p>
+      <w:pPr>
+        <w:rPr>
+          <w:lang w:val="en-US"/>
+        </w:rPr>
+      </w:pPr>
+    </w:p>
+    <w:p>
+      <w:pPr>
+        <w:rPr>
+          <w:lang w:val="en-US"/>
+        </w:rPr>
+      </w:pPr>
+      <w:r>
+        <w:rPr>
+          <w:lang w:val="en-US"/>
+        </w:rPr>
+        <w:t>Circuit breaker</w:t>
+      </w:r>
+    </w:p>
+    <w:p>
+      <w:pPr>
+        <w:rPr>
+          <w:lang w:val="en-US"/>
+        </w:rPr>
+      </w:pPr>
+      <w:r>
+        <w:rPr>
+          <w:noProof/>
+          <w:lang w:val="en-US"/>
+        </w:rPr>
+        <w:drawing>
+          <wp:inline distT="0" distB="0" distL="0" distR="0" wp14:anchorId="7D9C07D3" wp14:editId="5DA54590">
+            <wp:extent cx="5731510" cy="2710815"/>
+            <wp:effectExtent l="0" t="0" r="2540" b="0"/>
+            <wp:docPr id="1316283473" name="Picture 1"/>
+            <wp:cNvGraphicFramePr>
+              <a:graphicFrameLocks xmlns:a="http://schemas.openxmlformats.org/drawingml/2006/main" noChangeAspect="1"/>
+            </wp:cNvGraphicFramePr>
+            <a:graphic xmlns:a="http://schemas.openxmlformats.org/drawingml/2006/main">
+              <a:graphicData uri="http://schemas.openxmlformats.org/drawingml/2006/picture">
+                <pic:pic xmlns:pic="http://schemas.openxmlformats.org/drawingml/2006/picture">
+                  <pic:nvPicPr>
+                    <pic:cNvPr id="1316283473" name=""/>
+                    <pic:cNvPicPr/>
+                  </pic:nvPicPr>
+                  <pic:blipFill>
+                    <a:blip r:embed="rId11"/>
+                    <a:stretch>
+                      <a:fillRect/>
+                    </a:stretch>
+                  </pic:blipFill>
+                  <pic:spPr>
+                    <a:xfrm>
+                      <a:off x="0" y="0"/>
+                      <a:ext cx="5731510" cy="2710815"/>
+                    </a:xfrm>
+                    <a:prstGeom prst="rect">
+                      <a:avLst/>
+                    </a:prstGeom>
+                  </pic:spPr>
+                </pic:pic>
+              </a:graphicData>
+            </a:graphic>
+          </wp:inline>
+        </w:drawing>
+      </w:r>
+    </w:p>
+    <w:p>
+      <w:pPr>
+        <w:rPr>
+          <w:lang w:val="en-US"/>
+        </w:rPr>
+      </w:pPr>
+    </w:p>
+    <w:p>
+      <w:pPr>
+        <w:rPr>
+          <w:lang w:val="en-US"/>
+        </w:rPr>
+      </w:pPr>
+      <w:r>
+        <w:rPr>
+          <w:lang w:val="en-US"/>
+        </w:rPr>
+        <w:t>@CircuitBreaker</w:t>
+      </w:r>
+    </w:p>
+    <w:p>
+      <w:pPr>
+        <w:rPr>
+          <w:lang w:val="en-US"/>
+        </w:rPr>
+      </w:pPr>
+      <w:r>
+        <w:rPr>
+          <w:lang w:val="en-US"/>
+        </w:rPr>
+        <w:t>@RateLimiter – to limit no of requests for a given time window</w:t>
+      </w:r>
+    </w:p>
+    <w:p>
+      <w:pPr>
+        <w:rPr>
+          <w:lang w:val="en-US"/>
+        </w:rPr>
+      </w:pPr>
+      <w:r>
+        <w:rPr>
+          <w:lang w:val="en-US"/>
+        </w:rPr>
+        <w:t>@BulkHead – how many concurrent requests are allowed at a time</w:t>
+      </w:r>
+    </w:p>
+    <w:p>
+      <w:pPr>
+        <w:rPr>
+          <w:lang w:val="en-US"/>
+        </w:rPr>
+      </w:pPr>
+    </w:p>
+    <w:p>
+      <w:pPr>
+        <w:rPr>
+          <w:lang w:val="en-US"/>
+        </w:rPr>
+      </w:pPr>
+    </w:p>
+    <w:p>
+      <w:pPr>
+        <w:rPr>
+          <w:lang w:val="en-US"/>
+        </w:rPr>
+      </w:pPr>
+      <w:r>
+        <w:rPr>
+          <w:lang w:val="en-US"/>
+        </w:rPr>
+        <w:drawing>
+          <wp:inline distT="0" distB="0" distL="0" distR="0" wp14:anchorId="3404E149" wp14:editId="38443EC0">
+            <wp:extent cx="5546983" cy="3401568"/>
+            <wp:effectExtent l="0" t="0" r="0" b="8890"/>
+            <wp:docPr id="1230641064" name="Picture 1"/>
+            <wp:cNvGraphicFramePr>
+              <a:graphicFrameLocks xmlns:a="http://schemas.openxmlformats.org/drawingml/2006/main" noChangeAspect="1"/>
+            </wp:cNvGraphicFramePr>
+            <a:graphic xmlns:a="http://schemas.openxmlformats.org/drawingml/2006/main">
+              <a:graphicData uri="http://schemas.openxmlformats.org/drawingml/2006/picture">
+                <pic:pic xmlns:pic="http://schemas.openxmlformats.org/drawingml/2006/picture">
+                  <pic:nvPicPr>
+                    <pic:cNvPr id="1230641064" name=""/>
+                    <pic:cNvPicPr/>
+                  </pic:nvPicPr>
+                  <pic:blipFill>
+                    <a:blip r:embed="rId12"/>
+                    <a:stretch>
+                      <a:fillRect/>
+                    </a:stretch>
+                  </pic:blipFill>
+                  <pic:spPr>
+                    <a:xfrm>
+                      <a:off x="0" y="0"/>
+                      <a:ext cx="5551207" cy="3404158"/>
+                    </a:xfrm>
+                    <a:prstGeom prst="rect">
+                      <a:avLst/>
+                    </a:prstGeom>
+                  </pic:spPr>
+                </pic:pic>
+              </a:graphicData>
+            </a:graphic>
+          </wp:inline>
+        </w:drawing>
+      </w:r>
+    </w:p>
+    <w:p>
+      <w:pPr>
+        <w:rPr>
+          <w:lang w:val="en-US"/>
+        </w:rPr>
+      </w:pPr>
+    </w:p>
+    <w:p>
+      <w:pPr>
+        <w:rPr>
+          <w:b/>
+          <w:bCs/>
+          <w:sz w:val="44"/>
+          <w:szCs w:val="44"/>
+          <w:lang w:val="en-US"/>
+        </w:rPr>
+      </w:pPr>
+      <w:r>
+        <w:rPr>
+          <w:b/>
+          <w:bCs/>
+          <w:sz w:val="44"/>
+          <w:szCs w:val="44"/>
+          <w:lang w:val="en-US"/>
+        </w:rPr>
+        <w:t>Docker</w:t>
+      </w:r>
+    </w:p>
+    <w:p>
+      <w:pPr>
+        <w:rPr>
+          <w:lang w:val="en-US"/>
+        </w:rPr>
+      </w:pPr>
+      <w:r>
+        <w:rPr>
+          <w:lang w:val="en-US"/>
+        </w:rPr>
+        <w:t>Docker commands</w:t>
+      </w:r>
+    </w:p>
+    <w:p>
+      <w:r>
+        <w:t>docker container run -d -p 5000:5000 in28min/hello-world-nodejs:0.0.</w:t>
+      </w:r>
+      <w:proofErr w:type="gramStart"/>
+      <w:r>
+        <w:t>1.RELEASE</w:t>
+      </w:r>
+      <w:proofErr w:type="gramEnd"/>
+    </w:p>
+    <w:p>
+      <w:r>
+        <w:t>docker container run -d -p 5000:5000 in28min/hello-world-java:0.0.</w:t>
+      </w:r>
+      <w:proofErr w:type="gramStart"/>
+      <w:r>
+        <w:t>1.RELEASE</w:t>
+      </w:r>
+      <w:proofErr w:type="gramEnd"/>
+    </w:p>
+    <w:p>
+      <w:r>
+        <w:t>docker container run -d -p 5000:5000 in28min/hello-world-python:0.0.</w:t>
+      </w:r>
+      <w:proofErr w:type="gramStart"/>
+      <w:r>
+        <w:t>1.RELEASE</w:t>
+      </w:r>
+      <w:proofErr w:type="gramEnd"/>
+    </w:p>
+    <w:p>
+      <w:r>
+        <w:t xml:space="preserve">docker container ls </w:t>
+      </w:r>
+    </w:p>
+    <w:p>
+      <w:r>
+        <w:t>docker image ls</w:t>
+      </w:r>
+    </w:p>
+    <w:p>
+      <w:r>
+        <w:t>docker container stop cc</w:t>
+      </w:r>
+    </w:p>
+    <w:p>
+      <w:r>
+        <w:t>docker container run -d -p 5001:5000 in28min/hello-world-nodejs:0.0.</w:t>
+      </w:r>
+      <w:proofErr w:type="gramStart"/>
+      <w:r>
+        <w:t>1.RELEASE</w:t>
+      </w:r>
+      <w:proofErr w:type="gramEnd"/>
+    </w:p>
+    <w:p>
+      <w:r>
+        <w:t>docker container run -d -p 5002:5000 in28min/hello-world-nodejs:0.0.</w:t>
+      </w:r>
+      <w:proofErr w:type="gramStart"/>
+      <w:r>
+        <w:t>1.RELEASE</w:t>
+      </w:r>
+      <w:proofErr w:type="gramEnd"/>
+    </w:p>
+    <w:p>
+      <w:r>
+        <w:t>docker container run -p 5003:5000 in28min/hello-world-nodejs:0.0.</w:t>
+      </w:r>
+      <w:proofErr w:type="gramStart"/>
+      <w:r>
+        <w:t>1.RELEASE</w:t>
+      </w:r>
+      <w:proofErr w:type="gramEnd"/>
+    </w:p>
+    <w:p>
+      <w:r>
+        <w:t>docker container run -p 5003:5000 in28min/hello-world-nodejs:0.0.</w:t>
+      </w:r>
+      <w:proofErr w:type="gramStart"/>
+      <w:r>
+        <w:t>1.RELEASE</w:t>
+      </w:r>
+      <w:proofErr w:type="gramEnd"/>
+    </w:p>
+    <w:p>
+      <w:r>
+        <w:t>docker --version</w:t>
+      </w:r>
+    </w:p>
+    <w:p>
+      <w:r>
+        <w:t>docker container ls</w:t>
+      </w:r>
+    </w:p>
+    <w:p>
+      <w:r>
+        <w:lastRenderedPageBreak/>
+        <w:t>docker build -t in28min/hello-world-</w:t>
+      </w:r>
+      <w:proofErr w:type="gramStart"/>
+      <w:r>
+        <w:t>docker:v1 .</w:t>
+      </w:r>
+      <w:proofErr w:type="gramEnd"/>
+    </w:p>
+    <w:p>
+      <w:r>
+        <w:t>docker image list</w:t>
+      </w:r>
+    </w:p>
+    <w:p>
+      <w:r>
+        <w:t>docker run -d -p 5000:5000 in28min/hello-world-</w:t>
+      </w:r>
+      <w:proofErr w:type="gramStart"/>
+      <w:r>
+        <w:t>docker:v</w:t>
+      </w:r>
+      <w:proofErr w:type="gramEnd"/>
+      <w:r>
+        <w:t>1</w:t>
+      </w:r>
+    </w:p>
+    <w:p>
+      <w:r>
+        <w:t>docker build -t in28min/hello-world-</w:t>
+      </w:r>
+      <w:proofErr w:type="gramStart"/>
+      <w:r>
+        <w:t>docker:v2 .</w:t>
+      </w:r>
+      <w:proofErr w:type="gramEnd"/>
+    </w:p>
+    <w:p>
+      <w:r>
+        <w:t>docker container run -d -p 5000:5000 in28min/hello-world-</w:t>
+      </w:r>
+      <w:proofErr w:type="gramStart"/>
+      <w:r>
+        <w:t>docker:v</w:t>
+      </w:r>
+      <w:proofErr w:type="gramEnd"/>
+      <w:r>
+        <w:t>2</w:t>
+      </w:r>
+    </w:p>
+    <w:p>
+      <w:r>
+        <w:t>docker build -t in28min/hello-world-</w:t>
+      </w:r>
+      <w:proofErr w:type="gramStart"/>
+      <w:r>
+        <w:t>docker:v3 .</w:t>
+      </w:r>
+      <w:proofErr w:type="gramEnd"/>
+    </w:p>
+    <w:p>
+      <w:r>
+        <w:t>docker container run -d -p 5000:5000 in28min/hello-world-</w:t>
+      </w:r>
+      <w:proofErr w:type="gramStart"/>
+      <w:r>
+        <w:t>docker:v</w:t>
+      </w:r>
+      <w:proofErr w:type="gramEnd"/>
+      <w:r>
+        <w:t>3</w:t>
+      </w:r>
+    </w:p>
+    <w:p>
+      <w:r>
+        <w:t>docker build -t in28min/hello-world-</w:t>
+      </w:r>
+      <w:proofErr w:type="gramStart"/>
+      <w:r>
+        <w:t>docker:v4 .</w:t>
+      </w:r>
+      <w:proofErr w:type="gramEnd"/>
+    </w:p>
+    <w:p>
+      <w:pPr>
+        <w:rPr>
+          <w:lang w:val="en-US"/>
+        </w:rPr>
+      </w:pPr>
+    </w:p>
+    <w:p>
+      <w:pPr>
+        <w:rPr>
+          <w:lang w:val="en-US"/>
+        </w:rPr>
+      </w:pPr>
+    </w:p>
     <w:sectPr>
       <w:pgSz w:w="11906" w:h="16838"/>
       <w:pgMar w:top="1440" w:right="1440" w:bottom="1440" w:left="1440" w:header="708" w:footer="708" w:gutter="0"/>
@@ -524,6 +2202,2498 @@
     </w:sectPr>
   </w:body>
 </w:document>
+</file>
+
+<file path=word/numbering.xml><?xml version="1.0" encoding="utf-8"?>
+<w:numbering xmlns:wpc="http://schemas.microsoft.com/office/word/2010/wordprocessingCanvas" xmlns:cx="http://schemas.microsoft.com/office/drawing/2014/chartex" xmlns:cx1="http://schemas.microsoft.com/office/drawing/2015/9/8/chartex" xmlns:cx2="http://schemas.microsoft.com/office/drawing/2015/10/21/chartex" xmlns:cx3="http://schemas.microsoft.com/office/drawing/2016/5/9/chartex" xmlns:cx4="http://schemas.microsoft.com/office/drawing/2016/5/10/chartex" xmlns:cx5="http://schemas.microsoft.com/office/drawing/2016/5/11/chartex" xmlns:cx6="http://schemas.microsoft.com/office/drawing/2016/5/12/chartex" xmlns:cx7="http://schemas.microsoft.com/office/drawing/2016/5/13/chartex" xmlns:cx8="http://schemas.microsoft.com/office/drawing/2016/5/14/chartex" xmlns:mc="http://schemas.openxmlformats.org/markup-compatibility/2006" xmlns:aink="http://schemas.microsoft.com/office/drawing/2016/ink" xmlns:am3d="http://schemas.microsoft.com/office/drawing/2017/model3d" xmlns:o="urn:schemas-microsoft-com:office:office" xmlns:oel="http://schemas.microsoft.com/office/2019/extlst" xmlns:r="http://schemas.openxmlformats.org/officeDocument/2006/relationships" xmlns:m="http://schemas.openxmlformats.org/officeDocument/2006/math" xmlns:v="urn:schemas-microsoft-com:vml" xmlns:wp14="http://schemas.microsoft.com/office/word/2010/wordprocessingDrawing" xmlns:wp="http://schemas.openxmlformats.org/drawingml/2006/wordprocessingDrawing" xmlns:w10="urn:schemas-microsoft-com:office:word" xmlns:w="http://schemas.openxmlformats.org/wordprocessingml/2006/main" xmlns:w14="http://schemas.microsoft.com/office/word/2010/wordml" xmlns:w15="http://schemas.microsoft.com/office/word/2012/wordml" xmlns:w16cex="http://schemas.microsoft.com/office/word/2018/wordml/cex" xmlns:w16cid="http://schemas.microsoft.com/office/word/2016/wordml/cid" xmlns:w16="http://schemas.microsoft.com/office/word/2018/wordml" xmlns:w16du="http://schemas.microsoft.com/office/word/2023/wordml/word16du" xmlns:w16sdtdh="http://schemas.microsoft.com/office/word/2020/wordml/sdtdatahash" xmlns:w16sdtfl="http://schemas.microsoft.com/office/word/2024/wordml/sdtformatlock" xmlns:w16se="http://schemas.microsoft.com/office/word/2015/wordml/symex" xmlns:wpg="http://schemas.microsoft.com/office/word/2010/wordprocessingGroup" xmlns:wpi="http://schemas.microsoft.com/office/word/2010/wordprocessingInk" xmlns:wne="http://schemas.microsoft.com/office/word/2006/wordml" xmlns:wps="http://schemas.microsoft.com/office/word/2010/wordprocessingShape" mc:Ignorable="w14 w15 w16se w16cid w16 w16cex w16sdtdh w16sdtfl w16du wp14">
+  <w:abstractNum w:abstractNumId="0" w15:restartNumberingAfterBreak="0">
+    <w:nsid w:val="038F4217"/>
+    <w:multiLevelType w:val="multilevel"/>
+    <w:tmpl w:val="4DDA21EA"/>
+    <w:lvl w:ilvl="0">
+      <w:start w:val="1"/>
+      <w:numFmt w:val="decimal"/>
+      <w:lvlText w:val="%1."/>
+      <w:lvlJc w:val="left"/>
+      <w:pPr>
+        <w:tabs>
+          <w:tab w:val="num" w:pos="720"/>
+        </w:tabs>
+        <w:ind w:left="720" w:hanging="360"/>
+      </w:pPr>
+    </w:lvl>
+    <w:lvl w:ilvl="1" w:tentative="1">
+      <w:start w:val="1"/>
+      <w:numFmt w:val="decimal"/>
+      <w:lvlText w:val="%2."/>
+      <w:lvlJc w:val="left"/>
+      <w:pPr>
+        <w:tabs>
+          <w:tab w:val="num" w:pos="1440"/>
+        </w:tabs>
+        <w:ind w:left="1440" w:hanging="360"/>
+      </w:pPr>
+    </w:lvl>
+    <w:lvl w:ilvl="2" w:tentative="1">
+      <w:start w:val="1"/>
+      <w:numFmt w:val="decimal"/>
+      <w:lvlText w:val="%3."/>
+      <w:lvlJc w:val="left"/>
+      <w:pPr>
+        <w:tabs>
+          <w:tab w:val="num" w:pos="2160"/>
+        </w:tabs>
+        <w:ind w:left="2160" w:hanging="360"/>
+      </w:pPr>
+    </w:lvl>
+    <w:lvl w:ilvl="3" w:tentative="1">
+      <w:start w:val="1"/>
+      <w:numFmt w:val="decimal"/>
+      <w:lvlText w:val="%4."/>
+      <w:lvlJc w:val="left"/>
+      <w:pPr>
+        <w:tabs>
+          <w:tab w:val="num" w:pos="2880"/>
+        </w:tabs>
+        <w:ind w:left="2880" w:hanging="360"/>
+      </w:pPr>
+    </w:lvl>
+    <w:lvl w:ilvl="4" w:tentative="1">
+      <w:start w:val="1"/>
+      <w:numFmt w:val="decimal"/>
+      <w:lvlText w:val="%5."/>
+      <w:lvlJc w:val="left"/>
+      <w:pPr>
+        <w:tabs>
+          <w:tab w:val="num" w:pos="3600"/>
+        </w:tabs>
+        <w:ind w:left="3600" w:hanging="360"/>
+      </w:pPr>
+    </w:lvl>
+    <w:lvl w:ilvl="5" w:tentative="1">
+      <w:start w:val="1"/>
+      <w:numFmt w:val="decimal"/>
+      <w:lvlText w:val="%6."/>
+      <w:lvlJc w:val="left"/>
+      <w:pPr>
+        <w:tabs>
+          <w:tab w:val="num" w:pos="4320"/>
+        </w:tabs>
+        <w:ind w:left="4320" w:hanging="360"/>
+      </w:pPr>
+    </w:lvl>
+    <w:lvl w:ilvl="6" w:tentative="1">
+      <w:start w:val="1"/>
+      <w:numFmt w:val="decimal"/>
+      <w:lvlText w:val="%7."/>
+      <w:lvlJc w:val="left"/>
+      <w:pPr>
+        <w:tabs>
+          <w:tab w:val="num" w:pos="5040"/>
+        </w:tabs>
+        <w:ind w:left="5040" w:hanging="360"/>
+      </w:pPr>
+    </w:lvl>
+    <w:lvl w:ilvl="7" w:tentative="1">
+      <w:start w:val="1"/>
+      <w:numFmt w:val="decimal"/>
+      <w:lvlText w:val="%8."/>
+      <w:lvlJc w:val="left"/>
+      <w:pPr>
+        <w:tabs>
+          <w:tab w:val="num" w:pos="5760"/>
+        </w:tabs>
+        <w:ind w:left="5760" w:hanging="360"/>
+      </w:pPr>
+    </w:lvl>
+    <w:lvl w:ilvl="8" w:tentative="1">
+      <w:start w:val="1"/>
+      <w:numFmt w:val="decimal"/>
+      <w:lvlText w:val="%9."/>
+      <w:lvlJc w:val="left"/>
+      <w:pPr>
+        <w:tabs>
+          <w:tab w:val="num" w:pos="6480"/>
+        </w:tabs>
+        <w:ind w:left="6480" w:hanging="360"/>
+      </w:pPr>
+    </w:lvl>
+  </w:abstractNum>
+  <w:abstractNum w:abstractNumId="1" w15:restartNumberingAfterBreak="0">
+    <w:nsid w:val="05874C7F"/>
+    <w:multiLevelType w:val="multilevel"/>
+    <w:tmpl w:val="D7C6626A"/>
+    <w:lvl w:ilvl="0">
+      <w:start w:val="1"/>
+      <w:numFmt w:val="bullet"/>
+      <w:lvlText w:val=""/>
+      <w:lvlJc w:val="left"/>
+      <w:pPr>
+        <w:tabs>
+          <w:tab w:val="num" w:pos="720"/>
+        </w:tabs>
+        <w:ind w:left="720" w:hanging="360"/>
+      </w:pPr>
+      <w:rPr>
+        <w:rFonts w:ascii="Symbol" w:hAnsi="Symbol" w:hint="default"/>
+        <w:sz w:val="20"/>
+      </w:rPr>
+    </w:lvl>
+    <w:lvl w:ilvl="1" w:tentative="1">
+      <w:start w:val="1"/>
+      <w:numFmt w:val="bullet"/>
+      <w:lvlText w:val=""/>
+      <w:lvlJc w:val="left"/>
+      <w:pPr>
+        <w:tabs>
+          <w:tab w:val="num" w:pos="1440"/>
+        </w:tabs>
+        <w:ind w:left="1440" w:hanging="360"/>
+      </w:pPr>
+      <w:rPr>
+        <w:rFonts w:ascii="Symbol" w:hAnsi="Symbol" w:hint="default"/>
+        <w:sz w:val="20"/>
+      </w:rPr>
+    </w:lvl>
+    <w:lvl w:ilvl="2" w:tentative="1">
+      <w:start w:val="1"/>
+      <w:numFmt w:val="bullet"/>
+      <w:lvlText w:val=""/>
+      <w:lvlJc w:val="left"/>
+      <w:pPr>
+        <w:tabs>
+          <w:tab w:val="num" w:pos="2160"/>
+        </w:tabs>
+        <w:ind w:left="2160" w:hanging="360"/>
+      </w:pPr>
+      <w:rPr>
+        <w:rFonts w:ascii="Symbol" w:hAnsi="Symbol" w:hint="default"/>
+        <w:sz w:val="20"/>
+      </w:rPr>
+    </w:lvl>
+    <w:lvl w:ilvl="3" w:tentative="1">
+      <w:start w:val="1"/>
+      <w:numFmt w:val="bullet"/>
+      <w:lvlText w:val=""/>
+      <w:lvlJc w:val="left"/>
+      <w:pPr>
+        <w:tabs>
+          <w:tab w:val="num" w:pos="2880"/>
+        </w:tabs>
+        <w:ind w:left="2880" w:hanging="360"/>
+      </w:pPr>
+      <w:rPr>
+        <w:rFonts w:ascii="Symbol" w:hAnsi="Symbol" w:hint="default"/>
+        <w:sz w:val="20"/>
+      </w:rPr>
+    </w:lvl>
+    <w:lvl w:ilvl="4" w:tentative="1">
+      <w:start w:val="1"/>
+      <w:numFmt w:val="bullet"/>
+      <w:lvlText w:val=""/>
+      <w:lvlJc w:val="left"/>
+      <w:pPr>
+        <w:tabs>
+          <w:tab w:val="num" w:pos="3600"/>
+        </w:tabs>
+        <w:ind w:left="3600" w:hanging="360"/>
+      </w:pPr>
+      <w:rPr>
+        <w:rFonts w:ascii="Symbol" w:hAnsi="Symbol" w:hint="default"/>
+        <w:sz w:val="20"/>
+      </w:rPr>
+    </w:lvl>
+    <w:lvl w:ilvl="5" w:tentative="1">
+      <w:start w:val="1"/>
+      <w:numFmt w:val="bullet"/>
+      <w:lvlText w:val=""/>
+      <w:lvlJc w:val="left"/>
+      <w:pPr>
+        <w:tabs>
+          <w:tab w:val="num" w:pos="4320"/>
+        </w:tabs>
+        <w:ind w:left="4320" w:hanging="360"/>
+      </w:pPr>
+      <w:rPr>
+        <w:rFonts w:ascii="Symbol" w:hAnsi="Symbol" w:hint="default"/>
+        <w:sz w:val="20"/>
+      </w:rPr>
+    </w:lvl>
+    <w:lvl w:ilvl="6" w:tentative="1">
+      <w:start w:val="1"/>
+      <w:numFmt w:val="bullet"/>
+      <w:lvlText w:val=""/>
+      <w:lvlJc w:val="left"/>
+      <w:pPr>
+        <w:tabs>
+          <w:tab w:val="num" w:pos="5040"/>
+        </w:tabs>
+        <w:ind w:left="5040" w:hanging="360"/>
+      </w:pPr>
+      <w:rPr>
+        <w:rFonts w:ascii="Symbol" w:hAnsi="Symbol" w:hint="default"/>
+        <w:sz w:val="20"/>
+      </w:rPr>
+    </w:lvl>
+    <w:lvl w:ilvl="7" w:tentative="1">
+      <w:start w:val="1"/>
+      <w:numFmt w:val="bullet"/>
+      <w:lvlText w:val=""/>
+      <w:lvlJc w:val="left"/>
+      <w:pPr>
+        <w:tabs>
+          <w:tab w:val="num" w:pos="5760"/>
+        </w:tabs>
+        <w:ind w:left="5760" w:hanging="360"/>
+      </w:pPr>
+      <w:rPr>
+        <w:rFonts w:ascii="Symbol" w:hAnsi="Symbol" w:hint="default"/>
+        <w:sz w:val="20"/>
+      </w:rPr>
+    </w:lvl>
+    <w:lvl w:ilvl="8" w:tentative="1">
+      <w:start w:val="1"/>
+      <w:numFmt w:val="bullet"/>
+      <w:lvlText w:val=""/>
+      <w:lvlJc w:val="left"/>
+      <w:pPr>
+        <w:tabs>
+          <w:tab w:val="num" w:pos="6480"/>
+        </w:tabs>
+        <w:ind w:left="6480" w:hanging="360"/>
+      </w:pPr>
+      <w:rPr>
+        <w:rFonts w:ascii="Symbol" w:hAnsi="Symbol" w:hint="default"/>
+        <w:sz w:val="20"/>
+      </w:rPr>
+    </w:lvl>
+  </w:abstractNum>
+  <w:abstractNum w:abstractNumId="2" w15:restartNumberingAfterBreak="0">
+    <w:nsid w:val="093577CD"/>
+    <w:multiLevelType w:val="multilevel"/>
+    <w:tmpl w:val="AF2CAF16"/>
+    <w:lvl w:ilvl="0">
+      <w:start w:val="1"/>
+      <w:numFmt w:val="bullet"/>
+      <w:lvlText w:val=""/>
+      <w:lvlJc w:val="left"/>
+      <w:pPr>
+        <w:tabs>
+          <w:tab w:val="num" w:pos="720"/>
+        </w:tabs>
+        <w:ind w:left="720" w:hanging="360"/>
+      </w:pPr>
+      <w:rPr>
+        <w:rFonts w:ascii="Symbol" w:hAnsi="Symbol" w:hint="default"/>
+        <w:sz w:val="20"/>
+      </w:rPr>
+    </w:lvl>
+    <w:lvl w:ilvl="1" w:tentative="1">
+      <w:start w:val="1"/>
+      <w:numFmt w:val="bullet"/>
+      <w:lvlText w:val=""/>
+      <w:lvlJc w:val="left"/>
+      <w:pPr>
+        <w:tabs>
+          <w:tab w:val="num" w:pos="1440"/>
+        </w:tabs>
+        <w:ind w:left="1440" w:hanging="360"/>
+      </w:pPr>
+      <w:rPr>
+        <w:rFonts w:ascii="Symbol" w:hAnsi="Symbol" w:hint="default"/>
+        <w:sz w:val="20"/>
+      </w:rPr>
+    </w:lvl>
+    <w:lvl w:ilvl="2" w:tentative="1">
+      <w:start w:val="1"/>
+      <w:numFmt w:val="bullet"/>
+      <w:lvlText w:val=""/>
+      <w:lvlJc w:val="left"/>
+      <w:pPr>
+        <w:tabs>
+          <w:tab w:val="num" w:pos="2160"/>
+        </w:tabs>
+        <w:ind w:left="2160" w:hanging="360"/>
+      </w:pPr>
+      <w:rPr>
+        <w:rFonts w:ascii="Symbol" w:hAnsi="Symbol" w:hint="default"/>
+        <w:sz w:val="20"/>
+      </w:rPr>
+    </w:lvl>
+    <w:lvl w:ilvl="3" w:tentative="1">
+      <w:start w:val="1"/>
+      <w:numFmt w:val="bullet"/>
+      <w:lvlText w:val=""/>
+      <w:lvlJc w:val="left"/>
+      <w:pPr>
+        <w:tabs>
+          <w:tab w:val="num" w:pos="2880"/>
+        </w:tabs>
+        <w:ind w:left="2880" w:hanging="360"/>
+      </w:pPr>
+      <w:rPr>
+        <w:rFonts w:ascii="Symbol" w:hAnsi="Symbol" w:hint="default"/>
+        <w:sz w:val="20"/>
+      </w:rPr>
+    </w:lvl>
+    <w:lvl w:ilvl="4" w:tentative="1">
+      <w:start w:val="1"/>
+      <w:numFmt w:val="bullet"/>
+      <w:lvlText w:val=""/>
+      <w:lvlJc w:val="left"/>
+      <w:pPr>
+        <w:tabs>
+          <w:tab w:val="num" w:pos="3600"/>
+        </w:tabs>
+        <w:ind w:left="3600" w:hanging="360"/>
+      </w:pPr>
+      <w:rPr>
+        <w:rFonts w:ascii="Symbol" w:hAnsi="Symbol" w:hint="default"/>
+        <w:sz w:val="20"/>
+      </w:rPr>
+    </w:lvl>
+    <w:lvl w:ilvl="5" w:tentative="1">
+      <w:start w:val="1"/>
+      <w:numFmt w:val="bullet"/>
+      <w:lvlText w:val=""/>
+      <w:lvlJc w:val="left"/>
+      <w:pPr>
+        <w:tabs>
+          <w:tab w:val="num" w:pos="4320"/>
+        </w:tabs>
+        <w:ind w:left="4320" w:hanging="360"/>
+      </w:pPr>
+      <w:rPr>
+        <w:rFonts w:ascii="Symbol" w:hAnsi="Symbol" w:hint="default"/>
+        <w:sz w:val="20"/>
+      </w:rPr>
+    </w:lvl>
+    <w:lvl w:ilvl="6" w:tentative="1">
+      <w:start w:val="1"/>
+      <w:numFmt w:val="bullet"/>
+      <w:lvlText w:val=""/>
+      <w:lvlJc w:val="left"/>
+      <w:pPr>
+        <w:tabs>
+          <w:tab w:val="num" w:pos="5040"/>
+        </w:tabs>
+        <w:ind w:left="5040" w:hanging="360"/>
+      </w:pPr>
+      <w:rPr>
+        <w:rFonts w:ascii="Symbol" w:hAnsi="Symbol" w:hint="default"/>
+        <w:sz w:val="20"/>
+      </w:rPr>
+    </w:lvl>
+    <w:lvl w:ilvl="7" w:tentative="1">
+      <w:start w:val="1"/>
+      <w:numFmt w:val="bullet"/>
+      <w:lvlText w:val=""/>
+      <w:lvlJc w:val="left"/>
+      <w:pPr>
+        <w:tabs>
+          <w:tab w:val="num" w:pos="5760"/>
+        </w:tabs>
+        <w:ind w:left="5760" w:hanging="360"/>
+      </w:pPr>
+      <w:rPr>
+        <w:rFonts w:ascii="Symbol" w:hAnsi="Symbol" w:hint="default"/>
+        <w:sz w:val="20"/>
+      </w:rPr>
+    </w:lvl>
+    <w:lvl w:ilvl="8" w:tentative="1">
+      <w:start w:val="1"/>
+      <w:numFmt w:val="bullet"/>
+      <w:lvlText w:val=""/>
+      <w:lvlJc w:val="left"/>
+      <w:pPr>
+        <w:tabs>
+          <w:tab w:val="num" w:pos="6480"/>
+        </w:tabs>
+        <w:ind w:left="6480" w:hanging="360"/>
+      </w:pPr>
+      <w:rPr>
+        <w:rFonts w:ascii="Symbol" w:hAnsi="Symbol" w:hint="default"/>
+        <w:sz w:val="20"/>
+      </w:rPr>
+    </w:lvl>
+  </w:abstractNum>
+  <w:abstractNum w:abstractNumId="3" w15:restartNumberingAfterBreak="0">
+    <w:nsid w:val="269F5384"/>
+    <w:multiLevelType w:val="multilevel"/>
+    <w:tmpl w:val="5978D86E"/>
+    <w:lvl w:ilvl="0">
+      <w:start w:val="1"/>
+      <w:numFmt w:val="bullet"/>
+      <w:lvlText w:val=""/>
+      <w:lvlJc w:val="left"/>
+      <w:pPr>
+        <w:tabs>
+          <w:tab w:val="num" w:pos="720"/>
+        </w:tabs>
+        <w:ind w:left="720" w:hanging="360"/>
+      </w:pPr>
+      <w:rPr>
+        <w:rFonts w:ascii="Symbol" w:hAnsi="Symbol" w:hint="default"/>
+        <w:sz w:val="20"/>
+      </w:rPr>
+    </w:lvl>
+    <w:lvl w:ilvl="1" w:tentative="1">
+      <w:start w:val="1"/>
+      <w:numFmt w:val="bullet"/>
+      <w:lvlText w:val=""/>
+      <w:lvlJc w:val="left"/>
+      <w:pPr>
+        <w:tabs>
+          <w:tab w:val="num" w:pos="1440"/>
+        </w:tabs>
+        <w:ind w:left="1440" w:hanging="360"/>
+      </w:pPr>
+      <w:rPr>
+        <w:rFonts w:ascii="Symbol" w:hAnsi="Symbol" w:hint="default"/>
+        <w:sz w:val="20"/>
+      </w:rPr>
+    </w:lvl>
+    <w:lvl w:ilvl="2" w:tentative="1">
+      <w:start w:val="1"/>
+      <w:numFmt w:val="bullet"/>
+      <w:lvlText w:val=""/>
+      <w:lvlJc w:val="left"/>
+      <w:pPr>
+        <w:tabs>
+          <w:tab w:val="num" w:pos="2160"/>
+        </w:tabs>
+        <w:ind w:left="2160" w:hanging="360"/>
+      </w:pPr>
+      <w:rPr>
+        <w:rFonts w:ascii="Symbol" w:hAnsi="Symbol" w:hint="default"/>
+        <w:sz w:val="20"/>
+      </w:rPr>
+    </w:lvl>
+    <w:lvl w:ilvl="3" w:tentative="1">
+      <w:start w:val="1"/>
+      <w:numFmt w:val="bullet"/>
+      <w:lvlText w:val=""/>
+      <w:lvlJc w:val="left"/>
+      <w:pPr>
+        <w:tabs>
+          <w:tab w:val="num" w:pos="2880"/>
+        </w:tabs>
+        <w:ind w:left="2880" w:hanging="360"/>
+      </w:pPr>
+      <w:rPr>
+        <w:rFonts w:ascii="Symbol" w:hAnsi="Symbol" w:hint="default"/>
+        <w:sz w:val="20"/>
+      </w:rPr>
+    </w:lvl>
+    <w:lvl w:ilvl="4" w:tentative="1">
+      <w:start w:val="1"/>
+      <w:numFmt w:val="bullet"/>
+      <w:lvlText w:val=""/>
+      <w:lvlJc w:val="left"/>
+      <w:pPr>
+        <w:tabs>
+          <w:tab w:val="num" w:pos="3600"/>
+        </w:tabs>
+        <w:ind w:left="3600" w:hanging="360"/>
+      </w:pPr>
+      <w:rPr>
+        <w:rFonts w:ascii="Symbol" w:hAnsi="Symbol" w:hint="default"/>
+        <w:sz w:val="20"/>
+      </w:rPr>
+    </w:lvl>
+    <w:lvl w:ilvl="5" w:tentative="1">
+      <w:start w:val="1"/>
+      <w:numFmt w:val="bullet"/>
+      <w:lvlText w:val=""/>
+      <w:lvlJc w:val="left"/>
+      <w:pPr>
+        <w:tabs>
+          <w:tab w:val="num" w:pos="4320"/>
+        </w:tabs>
+        <w:ind w:left="4320" w:hanging="360"/>
+      </w:pPr>
+      <w:rPr>
+        <w:rFonts w:ascii="Symbol" w:hAnsi="Symbol" w:hint="default"/>
+        <w:sz w:val="20"/>
+      </w:rPr>
+    </w:lvl>
+    <w:lvl w:ilvl="6" w:tentative="1">
+      <w:start w:val="1"/>
+      <w:numFmt w:val="bullet"/>
+      <w:lvlText w:val=""/>
+      <w:lvlJc w:val="left"/>
+      <w:pPr>
+        <w:tabs>
+          <w:tab w:val="num" w:pos="5040"/>
+        </w:tabs>
+        <w:ind w:left="5040" w:hanging="360"/>
+      </w:pPr>
+      <w:rPr>
+        <w:rFonts w:ascii="Symbol" w:hAnsi="Symbol" w:hint="default"/>
+        <w:sz w:val="20"/>
+      </w:rPr>
+    </w:lvl>
+    <w:lvl w:ilvl="7" w:tentative="1">
+      <w:start w:val="1"/>
+      <w:numFmt w:val="bullet"/>
+      <w:lvlText w:val=""/>
+      <w:lvlJc w:val="left"/>
+      <w:pPr>
+        <w:tabs>
+          <w:tab w:val="num" w:pos="5760"/>
+        </w:tabs>
+        <w:ind w:left="5760" w:hanging="360"/>
+      </w:pPr>
+      <w:rPr>
+        <w:rFonts w:ascii="Symbol" w:hAnsi="Symbol" w:hint="default"/>
+        <w:sz w:val="20"/>
+      </w:rPr>
+    </w:lvl>
+    <w:lvl w:ilvl="8" w:tentative="1">
+      <w:start w:val="1"/>
+      <w:numFmt w:val="bullet"/>
+      <w:lvlText w:val=""/>
+      <w:lvlJc w:val="left"/>
+      <w:pPr>
+        <w:tabs>
+          <w:tab w:val="num" w:pos="6480"/>
+        </w:tabs>
+        <w:ind w:left="6480" w:hanging="360"/>
+      </w:pPr>
+      <w:rPr>
+        <w:rFonts w:ascii="Symbol" w:hAnsi="Symbol" w:hint="default"/>
+        <w:sz w:val="20"/>
+      </w:rPr>
+    </w:lvl>
+  </w:abstractNum>
+  <w:abstractNum w:abstractNumId="4" w15:restartNumberingAfterBreak="0">
+    <w:nsid w:val="2BAA4767"/>
+    <w:multiLevelType w:val="multilevel"/>
+    <w:tmpl w:val="FFC02DBA"/>
+    <w:lvl w:ilvl="0">
+      <w:start w:val="1"/>
+      <w:numFmt w:val="bullet"/>
+      <w:lvlText w:val=""/>
+      <w:lvlJc w:val="left"/>
+      <w:pPr>
+        <w:tabs>
+          <w:tab w:val="num" w:pos="720"/>
+        </w:tabs>
+        <w:ind w:left="720" w:hanging="360"/>
+      </w:pPr>
+      <w:rPr>
+        <w:rFonts w:ascii="Symbol" w:hAnsi="Symbol" w:hint="default"/>
+        <w:sz w:val="20"/>
+      </w:rPr>
+    </w:lvl>
+    <w:lvl w:ilvl="1" w:tentative="1">
+      <w:start w:val="1"/>
+      <w:numFmt w:val="bullet"/>
+      <w:lvlText w:val=""/>
+      <w:lvlJc w:val="left"/>
+      <w:pPr>
+        <w:tabs>
+          <w:tab w:val="num" w:pos="1440"/>
+        </w:tabs>
+        <w:ind w:left="1440" w:hanging="360"/>
+      </w:pPr>
+      <w:rPr>
+        <w:rFonts w:ascii="Symbol" w:hAnsi="Symbol" w:hint="default"/>
+        <w:sz w:val="20"/>
+      </w:rPr>
+    </w:lvl>
+    <w:lvl w:ilvl="2" w:tentative="1">
+      <w:start w:val="1"/>
+      <w:numFmt w:val="bullet"/>
+      <w:lvlText w:val=""/>
+      <w:lvlJc w:val="left"/>
+      <w:pPr>
+        <w:tabs>
+          <w:tab w:val="num" w:pos="2160"/>
+        </w:tabs>
+        <w:ind w:left="2160" w:hanging="360"/>
+      </w:pPr>
+      <w:rPr>
+        <w:rFonts w:ascii="Symbol" w:hAnsi="Symbol" w:hint="default"/>
+        <w:sz w:val="20"/>
+      </w:rPr>
+    </w:lvl>
+    <w:lvl w:ilvl="3" w:tentative="1">
+      <w:start w:val="1"/>
+      <w:numFmt w:val="bullet"/>
+      <w:lvlText w:val=""/>
+      <w:lvlJc w:val="left"/>
+      <w:pPr>
+        <w:tabs>
+          <w:tab w:val="num" w:pos="2880"/>
+        </w:tabs>
+        <w:ind w:left="2880" w:hanging="360"/>
+      </w:pPr>
+      <w:rPr>
+        <w:rFonts w:ascii="Symbol" w:hAnsi="Symbol" w:hint="default"/>
+        <w:sz w:val="20"/>
+      </w:rPr>
+    </w:lvl>
+    <w:lvl w:ilvl="4" w:tentative="1">
+      <w:start w:val="1"/>
+      <w:numFmt w:val="bullet"/>
+      <w:lvlText w:val=""/>
+      <w:lvlJc w:val="left"/>
+      <w:pPr>
+        <w:tabs>
+          <w:tab w:val="num" w:pos="3600"/>
+        </w:tabs>
+        <w:ind w:left="3600" w:hanging="360"/>
+      </w:pPr>
+      <w:rPr>
+        <w:rFonts w:ascii="Symbol" w:hAnsi="Symbol" w:hint="default"/>
+        <w:sz w:val="20"/>
+      </w:rPr>
+    </w:lvl>
+    <w:lvl w:ilvl="5" w:tentative="1">
+      <w:start w:val="1"/>
+      <w:numFmt w:val="bullet"/>
+      <w:lvlText w:val=""/>
+      <w:lvlJc w:val="left"/>
+      <w:pPr>
+        <w:tabs>
+          <w:tab w:val="num" w:pos="4320"/>
+        </w:tabs>
+        <w:ind w:left="4320" w:hanging="360"/>
+      </w:pPr>
+      <w:rPr>
+        <w:rFonts w:ascii="Symbol" w:hAnsi="Symbol" w:hint="default"/>
+        <w:sz w:val="20"/>
+      </w:rPr>
+    </w:lvl>
+    <w:lvl w:ilvl="6" w:tentative="1">
+      <w:start w:val="1"/>
+      <w:numFmt w:val="bullet"/>
+      <w:lvlText w:val=""/>
+      <w:lvlJc w:val="left"/>
+      <w:pPr>
+        <w:tabs>
+          <w:tab w:val="num" w:pos="5040"/>
+        </w:tabs>
+        <w:ind w:left="5040" w:hanging="360"/>
+      </w:pPr>
+      <w:rPr>
+        <w:rFonts w:ascii="Symbol" w:hAnsi="Symbol" w:hint="default"/>
+        <w:sz w:val="20"/>
+      </w:rPr>
+    </w:lvl>
+    <w:lvl w:ilvl="7" w:tentative="1">
+      <w:start w:val="1"/>
+      <w:numFmt w:val="bullet"/>
+      <w:lvlText w:val=""/>
+      <w:lvlJc w:val="left"/>
+      <w:pPr>
+        <w:tabs>
+          <w:tab w:val="num" w:pos="5760"/>
+        </w:tabs>
+        <w:ind w:left="5760" w:hanging="360"/>
+      </w:pPr>
+      <w:rPr>
+        <w:rFonts w:ascii="Symbol" w:hAnsi="Symbol" w:hint="default"/>
+        <w:sz w:val="20"/>
+      </w:rPr>
+    </w:lvl>
+    <w:lvl w:ilvl="8" w:tentative="1">
+      <w:start w:val="1"/>
+      <w:numFmt w:val="bullet"/>
+      <w:lvlText w:val=""/>
+      <w:lvlJc w:val="left"/>
+      <w:pPr>
+        <w:tabs>
+          <w:tab w:val="num" w:pos="6480"/>
+        </w:tabs>
+        <w:ind w:left="6480" w:hanging="360"/>
+      </w:pPr>
+      <w:rPr>
+        <w:rFonts w:ascii="Symbol" w:hAnsi="Symbol" w:hint="default"/>
+        <w:sz w:val="20"/>
+      </w:rPr>
+    </w:lvl>
+  </w:abstractNum>
+  <w:abstractNum w:abstractNumId="5" w15:restartNumberingAfterBreak="0">
+    <w:nsid w:val="2BBA4406"/>
+    <w:multiLevelType w:val="multilevel"/>
+    <w:tmpl w:val="9796F868"/>
+    <w:lvl w:ilvl="0">
+      <w:start w:val="1"/>
+      <w:numFmt w:val="bullet"/>
+      <w:lvlText w:val=""/>
+      <w:lvlJc w:val="left"/>
+      <w:pPr>
+        <w:tabs>
+          <w:tab w:val="num" w:pos="720"/>
+        </w:tabs>
+        <w:ind w:left="720" w:hanging="360"/>
+      </w:pPr>
+      <w:rPr>
+        <w:rFonts w:ascii="Symbol" w:hAnsi="Symbol" w:hint="default"/>
+        <w:sz w:val="20"/>
+      </w:rPr>
+    </w:lvl>
+    <w:lvl w:ilvl="1" w:tentative="1">
+      <w:start w:val="1"/>
+      <w:numFmt w:val="bullet"/>
+      <w:lvlText w:val=""/>
+      <w:lvlJc w:val="left"/>
+      <w:pPr>
+        <w:tabs>
+          <w:tab w:val="num" w:pos="1440"/>
+        </w:tabs>
+        <w:ind w:left="1440" w:hanging="360"/>
+      </w:pPr>
+      <w:rPr>
+        <w:rFonts w:ascii="Symbol" w:hAnsi="Symbol" w:hint="default"/>
+        <w:sz w:val="20"/>
+      </w:rPr>
+    </w:lvl>
+    <w:lvl w:ilvl="2" w:tentative="1">
+      <w:start w:val="1"/>
+      <w:numFmt w:val="bullet"/>
+      <w:lvlText w:val=""/>
+      <w:lvlJc w:val="left"/>
+      <w:pPr>
+        <w:tabs>
+          <w:tab w:val="num" w:pos="2160"/>
+        </w:tabs>
+        <w:ind w:left="2160" w:hanging="360"/>
+      </w:pPr>
+      <w:rPr>
+        <w:rFonts w:ascii="Symbol" w:hAnsi="Symbol" w:hint="default"/>
+        <w:sz w:val="20"/>
+      </w:rPr>
+    </w:lvl>
+    <w:lvl w:ilvl="3" w:tentative="1">
+      <w:start w:val="1"/>
+      <w:numFmt w:val="bullet"/>
+      <w:lvlText w:val=""/>
+      <w:lvlJc w:val="left"/>
+      <w:pPr>
+        <w:tabs>
+          <w:tab w:val="num" w:pos="2880"/>
+        </w:tabs>
+        <w:ind w:left="2880" w:hanging="360"/>
+      </w:pPr>
+      <w:rPr>
+        <w:rFonts w:ascii="Symbol" w:hAnsi="Symbol" w:hint="default"/>
+        <w:sz w:val="20"/>
+      </w:rPr>
+    </w:lvl>
+    <w:lvl w:ilvl="4" w:tentative="1">
+      <w:start w:val="1"/>
+      <w:numFmt w:val="bullet"/>
+      <w:lvlText w:val=""/>
+      <w:lvlJc w:val="left"/>
+      <w:pPr>
+        <w:tabs>
+          <w:tab w:val="num" w:pos="3600"/>
+        </w:tabs>
+        <w:ind w:left="3600" w:hanging="360"/>
+      </w:pPr>
+      <w:rPr>
+        <w:rFonts w:ascii="Symbol" w:hAnsi="Symbol" w:hint="default"/>
+        <w:sz w:val="20"/>
+      </w:rPr>
+    </w:lvl>
+    <w:lvl w:ilvl="5" w:tentative="1">
+      <w:start w:val="1"/>
+      <w:numFmt w:val="bullet"/>
+      <w:lvlText w:val=""/>
+      <w:lvlJc w:val="left"/>
+      <w:pPr>
+        <w:tabs>
+          <w:tab w:val="num" w:pos="4320"/>
+        </w:tabs>
+        <w:ind w:left="4320" w:hanging="360"/>
+      </w:pPr>
+      <w:rPr>
+        <w:rFonts w:ascii="Symbol" w:hAnsi="Symbol" w:hint="default"/>
+        <w:sz w:val="20"/>
+      </w:rPr>
+    </w:lvl>
+    <w:lvl w:ilvl="6" w:tentative="1">
+      <w:start w:val="1"/>
+      <w:numFmt w:val="bullet"/>
+      <w:lvlText w:val=""/>
+      <w:lvlJc w:val="left"/>
+      <w:pPr>
+        <w:tabs>
+          <w:tab w:val="num" w:pos="5040"/>
+        </w:tabs>
+        <w:ind w:left="5040" w:hanging="360"/>
+      </w:pPr>
+      <w:rPr>
+        <w:rFonts w:ascii="Symbol" w:hAnsi="Symbol" w:hint="default"/>
+        <w:sz w:val="20"/>
+      </w:rPr>
+    </w:lvl>
+    <w:lvl w:ilvl="7" w:tentative="1">
+      <w:start w:val="1"/>
+      <w:numFmt w:val="bullet"/>
+      <w:lvlText w:val=""/>
+      <w:lvlJc w:val="left"/>
+      <w:pPr>
+        <w:tabs>
+          <w:tab w:val="num" w:pos="5760"/>
+        </w:tabs>
+        <w:ind w:left="5760" w:hanging="360"/>
+      </w:pPr>
+      <w:rPr>
+        <w:rFonts w:ascii="Symbol" w:hAnsi="Symbol" w:hint="default"/>
+        <w:sz w:val="20"/>
+      </w:rPr>
+    </w:lvl>
+    <w:lvl w:ilvl="8" w:tentative="1">
+      <w:start w:val="1"/>
+      <w:numFmt w:val="bullet"/>
+      <w:lvlText w:val=""/>
+      <w:lvlJc w:val="left"/>
+      <w:pPr>
+        <w:tabs>
+          <w:tab w:val="num" w:pos="6480"/>
+        </w:tabs>
+        <w:ind w:left="6480" w:hanging="360"/>
+      </w:pPr>
+      <w:rPr>
+        <w:rFonts w:ascii="Symbol" w:hAnsi="Symbol" w:hint="default"/>
+        <w:sz w:val="20"/>
+      </w:rPr>
+    </w:lvl>
+  </w:abstractNum>
+  <w:abstractNum w:abstractNumId="6" w15:restartNumberingAfterBreak="0">
+    <w:nsid w:val="3B8E68C8"/>
+    <w:multiLevelType w:val="multilevel"/>
+    <w:tmpl w:val="041E31D4"/>
+    <w:lvl w:ilvl="0">
+      <w:start w:val="1"/>
+      <w:numFmt w:val="bullet"/>
+      <w:lvlText w:val=""/>
+      <w:lvlJc w:val="left"/>
+      <w:pPr>
+        <w:tabs>
+          <w:tab w:val="num" w:pos="720"/>
+        </w:tabs>
+        <w:ind w:left="720" w:hanging="360"/>
+      </w:pPr>
+      <w:rPr>
+        <w:rFonts w:ascii="Symbol" w:hAnsi="Symbol" w:hint="default"/>
+        <w:sz w:val="20"/>
+      </w:rPr>
+    </w:lvl>
+    <w:lvl w:ilvl="1" w:tentative="1">
+      <w:start w:val="1"/>
+      <w:numFmt w:val="bullet"/>
+      <w:lvlText w:val=""/>
+      <w:lvlJc w:val="left"/>
+      <w:pPr>
+        <w:tabs>
+          <w:tab w:val="num" w:pos="1440"/>
+        </w:tabs>
+        <w:ind w:left="1440" w:hanging="360"/>
+      </w:pPr>
+      <w:rPr>
+        <w:rFonts w:ascii="Symbol" w:hAnsi="Symbol" w:hint="default"/>
+        <w:sz w:val="20"/>
+      </w:rPr>
+    </w:lvl>
+    <w:lvl w:ilvl="2" w:tentative="1">
+      <w:start w:val="1"/>
+      <w:numFmt w:val="bullet"/>
+      <w:lvlText w:val=""/>
+      <w:lvlJc w:val="left"/>
+      <w:pPr>
+        <w:tabs>
+          <w:tab w:val="num" w:pos="2160"/>
+        </w:tabs>
+        <w:ind w:left="2160" w:hanging="360"/>
+      </w:pPr>
+      <w:rPr>
+        <w:rFonts w:ascii="Symbol" w:hAnsi="Symbol" w:hint="default"/>
+        <w:sz w:val="20"/>
+      </w:rPr>
+    </w:lvl>
+    <w:lvl w:ilvl="3" w:tentative="1">
+      <w:start w:val="1"/>
+      <w:numFmt w:val="bullet"/>
+      <w:lvlText w:val=""/>
+      <w:lvlJc w:val="left"/>
+      <w:pPr>
+        <w:tabs>
+          <w:tab w:val="num" w:pos="2880"/>
+        </w:tabs>
+        <w:ind w:left="2880" w:hanging="360"/>
+      </w:pPr>
+      <w:rPr>
+        <w:rFonts w:ascii="Symbol" w:hAnsi="Symbol" w:hint="default"/>
+        <w:sz w:val="20"/>
+      </w:rPr>
+    </w:lvl>
+    <w:lvl w:ilvl="4" w:tentative="1">
+      <w:start w:val="1"/>
+      <w:numFmt w:val="bullet"/>
+      <w:lvlText w:val=""/>
+      <w:lvlJc w:val="left"/>
+      <w:pPr>
+        <w:tabs>
+          <w:tab w:val="num" w:pos="3600"/>
+        </w:tabs>
+        <w:ind w:left="3600" w:hanging="360"/>
+      </w:pPr>
+      <w:rPr>
+        <w:rFonts w:ascii="Symbol" w:hAnsi="Symbol" w:hint="default"/>
+        <w:sz w:val="20"/>
+      </w:rPr>
+    </w:lvl>
+    <w:lvl w:ilvl="5" w:tentative="1">
+      <w:start w:val="1"/>
+      <w:numFmt w:val="bullet"/>
+      <w:lvlText w:val=""/>
+      <w:lvlJc w:val="left"/>
+      <w:pPr>
+        <w:tabs>
+          <w:tab w:val="num" w:pos="4320"/>
+        </w:tabs>
+        <w:ind w:left="4320" w:hanging="360"/>
+      </w:pPr>
+      <w:rPr>
+        <w:rFonts w:ascii="Symbol" w:hAnsi="Symbol" w:hint="default"/>
+        <w:sz w:val="20"/>
+      </w:rPr>
+    </w:lvl>
+    <w:lvl w:ilvl="6" w:tentative="1">
+      <w:start w:val="1"/>
+      <w:numFmt w:val="bullet"/>
+      <w:lvlText w:val=""/>
+      <w:lvlJc w:val="left"/>
+      <w:pPr>
+        <w:tabs>
+          <w:tab w:val="num" w:pos="5040"/>
+        </w:tabs>
+        <w:ind w:left="5040" w:hanging="360"/>
+      </w:pPr>
+      <w:rPr>
+        <w:rFonts w:ascii="Symbol" w:hAnsi="Symbol" w:hint="default"/>
+        <w:sz w:val="20"/>
+      </w:rPr>
+    </w:lvl>
+    <w:lvl w:ilvl="7" w:tentative="1">
+      <w:start w:val="1"/>
+      <w:numFmt w:val="bullet"/>
+      <w:lvlText w:val=""/>
+      <w:lvlJc w:val="left"/>
+      <w:pPr>
+        <w:tabs>
+          <w:tab w:val="num" w:pos="5760"/>
+        </w:tabs>
+        <w:ind w:left="5760" w:hanging="360"/>
+      </w:pPr>
+      <w:rPr>
+        <w:rFonts w:ascii="Symbol" w:hAnsi="Symbol" w:hint="default"/>
+        <w:sz w:val="20"/>
+      </w:rPr>
+    </w:lvl>
+    <w:lvl w:ilvl="8" w:tentative="1">
+      <w:start w:val="1"/>
+      <w:numFmt w:val="bullet"/>
+      <w:lvlText w:val=""/>
+      <w:lvlJc w:val="left"/>
+      <w:pPr>
+        <w:tabs>
+          <w:tab w:val="num" w:pos="6480"/>
+        </w:tabs>
+        <w:ind w:left="6480" w:hanging="360"/>
+      </w:pPr>
+      <w:rPr>
+        <w:rFonts w:ascii="Symbol" w:hAnsi="Symbol" w:hint="default"/>
+        <w:sz w:val="20"/>
+      </w:rPr>
+    </w:lvl>
+  </w:abstractNum>
+  <w:abstractNum w:abstractNumId="7" w15:restartNumberingAfterBreak="0">
+    <w:nsid w:val="3F8219A0"/>
+    <w:multiLevelType w:val="multilevel"/>
+    <w:tmpl w:val="73AC3222"/>
+    <w:lvl w:ilvl="0">
+      <w:start w:val="1"/>
+      <w:numFmt w:val="bullet"/>
+      <w:lvlText w:val=""/>
+      <w:lvlJc w:val="left"/>
+      <w:pPr>
+        <w:tabs>
+          <w:tab w:val="num" w:pos="720"/>
+        </w:tabs>
+        <w:ind w:left="720" w:hanging="360"/>
+      </w:pPr>
+      <w:rPr>
+        <w:rFonts w:ascii="Symbol" w:hAnsi="Symbol" w:hint="default"/>
+        <w:sz w:val="20"/>
+      </w:rPr>
+    </w:lvl>
+    <w:lvl w:ilvl="1" w:tentative="1">
+      <w:start w:val="1"/>
+      <w:numFmt w:val="bullet"/>
+      <w:lvlText w:val=""/>
+      <w:lvlJc w:val="left"/>
+      <w:pPr>
+        <w:tabs>
+          <w:tab w:val="num" w:pos="1440"/>
+        </w:tabs>
+        <w:ind w:left="1440" w:hanging="360"/>
+      </w:pPr>
+      <w:rPr>
+        <w:rFonts w:ascii="Symbol" w:hAnsi="Symbol" w:hint="default"/>
+        <w:sz w:val="20"/>
+      </w:rPr>
+    </w:lvl>
+    <w:lvl w:ilvl="2" w:tentative="1">
+      <w:start w:val="1"/>
+      <w:numFmt w:val="bullet"/>
+      <w:lvlText w:val=""/>
+      <w:lvlJc w:val="left"/>
+      <w:pPr>
+        <w:tabs>
+          <w:tab w:val="num" w:pos="2160"/>
+        </w:tabs>
+        <w:ind w:left="2160" w:hanging="360"/>
+      </w:pPr>
+      <w:rPr>
+        <w:rFonts w:ascii="Symbol" w:hAnsi="Symbol" w:hint="default"/>
+        <w:sz w:val="20"/>
+      </w:rPr>
+    </w:lvl>
+    <w:lvl w:ilvl="3" w:tentative="1">
+      <w:start w:val="1"/>
+      <w:numFmt w:val="bullet"/>
+      <w:lvlText w:val=""/>
+      <w:lvlJc w:val="left"/>
+      <w:pPr>
+        <w:tabs>
+          <w:tab w:val="num" w:pos="2880"/>
+        </w:tabs>
+        <w:ind w:left="2880" w:hanging="360"/>
+      </w:pPr>
+      <w:rPr>
+        <w:rFonts w:ascii="Symbol" w:hAnsi="Symbol" w:hint="default"/>
+        <w:sz w:val="20"/>
+      </w:rPr>
+    </w:lvl>
+    <w:lvl w:ilvl="4" w:tentative="1">
+      <w:start w:val="1"/>
+      <w:numFmt w:val="bullet"/>
+      <w:lvlText w:val=""/>
+      <w:lvlJc w:val="left"/>
+      <w:pPr>
+        <w:tabs>
+          <w:tab w:val="num" w:pos="3600"/>
+        </w:tabs>
+        <w:ind w:left="3600" w:hanging="360"/>
+      </w:pPr>
+      <w:rPr>
+        <w:rFonts w:ascii="Symbol" w:hAnsi="Symbol" w:hint="default"/>
+        <w:sz w:val="20"/>
+      </w:rPr>
+    </w:lvl>
+    <w:lvl w:ilvl="5" w:tentative="1">
+      <w:start w:val="1"/>
+      <w:numFmt w:val="bullet"/>
+      <w:lvlText w:val=""/>
+      <w:lvlJc w:val="left"/>
+      <w:pPr>
+        <w:tabs>
+          <w:tab w:val="num" w:pos="4320"/>
+        </w:tabs>
+        <w:ind w:left="4320" w:hanging="360"/>
+      </w:pPr>
+      <w:rPr>
+        <w:rFonts w:ascii="Symbol" w:hAnsi="Symbol" w:hint="default"/>
+        <w:sz w:val="20"/>
+      </w:rPr>
+    </w:lvl>
+    <w:lvl w:ilvl="6" w:tentative="1">
+      <w:start w:val="1"/>
+      <w:numFmt w:val="bullet"/>
+      <w:lvlText w:val=""/>
+      <w:lvlJc w:val="left"/>
+      <w:pPr>
+        <w:tabs>
+          <w:tab w:val="num" w:pos="5040"/>
+        </w:tabs>
+        <w:ind w:left="5040" w:hanging="360"/>
+      </w:pPr>
+      <w:rPr>
+        <w:rFonts w:ascii="Symbol" w:hAnsi="Symbol" w:hint="default"/>
+        <w:sz w:val="20"/>
+      </w:rPr>
+    </w:lvl>
+    <w:lvl w:ilvl="7" w:tentative="1">
+      <w:start w:val="1"/>
+      <w:numFmt w:val="bullet"/>
+      <w:lvlText w:val=""/>
+      <w:lvlJc w:val="left"/>
+      <w:pPr>
+        <w:tabs>
+          <w:tab w:val="num" w:pos="5760"/>
+        </w:tabs>
+        <w:ind w:left="5760" w:hanging="360"/>
+      </w:pPr>
+      <w:rPr>
+        <w:rFonts w:ascii="Symbol" w:hAnsi="Symbol" w:hint="default"/>
+        <w:sz w:val="20"/>
+      </w:rPr>
+    </w:lvl>
+    <w:lvl w:ilvl="8" w:tentative="1">
+      <w:start w:val="1"/>
+      <w:numFmt w:val="bullet"/>
+      <w:lvlText w:val=""/>
+      <w:lvlJc w:val="left"/>
+      <w:pPr>
+        <w:tabs>
+          <w:tab w:val="num" w:pos="6480"/>
+        </w:tabs>
+        <w:ind w:left="6480" w:hanging="360"/>
+      </w:pPr>
+      <w:rPr>
+        <w:rFonts w:ascii="Symbol" w:hAnsi="Symbol" w:hint="default"/>
+        <w:sz w:val="20"/>
+      </w:rPr>
+    </w:lvl>
+  </w:abstractNum>
+  <w:abstractNum w:abstractNumId="8" w15:restartNumberingAfterBreak="0">
+    <w:nsid w:val="40E70EC1"/>
+    <w:multiLevelType w:val="multilevel"/>
+    <w:tmpl w:val="78C83688"/>
+    <w:lvl w:ilvl="0">
+      <w:start w:val="1"/>
+      <w:numFmt w:val="bullet"/>
+      <w:lvlText w:val=""/>
+      <w:lvlJc w:val="left"/>
+      <w:pPr>
+        <w:tabs>
+          <w:tab w:val="num" w:pos="720"/>
+        </w:tabs>
+        <w:ind w:left="720" w:hanging="360"/>
+      </w:pPr>
+      <w:rPr>
+        <w:rFonts w:ascii="Symbol" w:hAnsi="Symbol" w:hint="default"/>
+        <w:sz w:val="20"/>
+      </w:rPr>
+    </w:lvl>
+    <w:lvl w:ilvl="1" w:tentative="1">
+      <w:start w:val="1"/>
+      <w:numFmt w:val="bullet"/>
+      <w:lvlText w:val=""/>
+      <w:lvlJc w:val="left"/>
+      <w:pPr>
+        <w:tabs>
+          <w:tab w:val="num" w:pos="1440"/>
+        </w:tabs>
+        <w:ind w:left="1440" w:hanging="360"/>
+      </w:pPr>
+      <w:rPr>
+        <w:rFonts w:ascii="Symbol" w:hAnsi="Symbol" w:hint="default"/>
+        <w:sz w:val="20"/>
+      </w:rPr>
+    </w:lvl>
+    <w:lvl w:ilvl="2" w:tentative="1">
+      <w:start w:val="1"/>
+      <w:numFmt w:val="bullet"/>
+      <w:lvlText w:val=""/>
+      <w:lvlJc w:val="left"/>
+      <w:pPr>
+        <w:tabs>
+          <w:tab w:val="num" w:pos="2160"/>
+        </w:tabs>
+        <w:ind w:left="2160" w:hanging="360"/>
+      </w:pPr>
+      <w:rPr>
+        <w:rFonts w:ascii="Symbol" w:hAnsi="Symbol" w:hint="default"/>
+        <w:sz w:val="20"/>
+      </w:rPr>
+    </w:lvl>
+    <w:lvl w:ilvl="3" w:tentative="1">
+      <w:start w:val="1"/>
+      <w:numFmt w:val="bullet"/>
+      <w:lvlText w:val=""/>
+      <w:lvlJc w:val="left"/>
+      <w:pPr>
+        <w:tabs>
+          <w:tab w:val="num" w:pos="2880"/>
+        </w:tabs>
+        <w:ind w:left="2880" w:hanging="360"/>
+      </w:pPr>
+      <w:rPr>
+        <w:rFonts w:ascii="Symbol" w:hAnsi="Symbol" w:hint="default"/>
+        <w:sz w:val="20"/>
+      </w:rPr>
+    </w:lvl>
+    <w:lvl w:ilvl="4" w:tentative="1">
+      <w:start w:val="1"/>
+      <w:numFmt w:val="bullet"/>
+      <w:lvlText w:val=""/>
+      <w:lvlJc w:val="left"/>
+      <w:pPr>
+        <w:tabs>
+          <w:tab w:val="num" w:pos="3600"/>
+        </w:tabs>
+        <w:ind w:left="3600" w:hanging="360"/>
+      </w:pPr>
+      <w:rPr>
+        <w:rFonts w:ascii="Symbol" w:hAnsi="Symbol" w:hint="default"/>
+        <w:sz w:val="20"/>
+      </w:rPr>
+    </w:lvl>
+    <w:lvl w:ilvl="5" w:tentative="1">
+      <w:start w:val="1"/>
+      <w:numFmt w:val="bullet"/>
+      <w:lvlText w:val=""/>
+      <w:lvlJc w:val="left"/>
+      <w:pPr>
+        <w:tabs>
+          <w:tab w:val="num" w:pos="4320"/>
+        </w:tabs>
+        <w:ind w:left="4320" w:hanging="360"/>
+      </w:pPr>
+      <w:rPr>
+        <w:rFonts w:ascii="Symbol" w:hAnsi="Symbol" w:hint="default"/>
+        <w:sz w:val="20"/>
+      </w:rPr>
+    </w:lvl>
+    <w:lvl w:ilvl="6" w:tentative="1">
+      <w:start w:val="1"/>
+      <w:numFmt w:val="bullet"/>
+      <w:lvlText w:val=""/>
+      <w:lvlJc w:val="left"/>
+      <w:pPr>
+        <w:tabs>
+          <w:tab w:val="num" w:pos="5040"/>
+        </w:tabs>
+        <w:ind w:left="5040" w:hanging="360"/>
+      </w:pPr>
+      <w:rPr>
+        <w:rFonts w:ascii="Symbol" w:hAnsi="Symbol" w:hint="default"/>
+        <w:sz w:val="20"/>
+      </w:rPr>
+    </w:lvl>
+    <w:lvl w:ilvl="7" w:tentative="1">
+      <w:start w:val="1"/>
+      <w:numFmt w:val="bullet"/>
+      <w:lvlText w:val=""/>
+      <w:lvlJc w:val="left"/>
+      <w:pPr>
+        <w:tabs>
+          <w:tab w:val="num" w:pos="5760"/>
+        </w:tabs>
+        <w:ind w:left="5760" w:hanging="360"/>
+      </w:pPr>
+      <w:rPr>
+        <w:rFonts w:ascii="Symbol" w:hAnsi="Symbol" w:hint="default"/>
+        <w:sz w:val="20"/>
+      </w:rPr>
+    </w:lvl>
+    <w:lvl w:ilvl="8" w:tentative="1">
+      <w:start w:val="1"/>
+      <w:numFmt w:val="bullet"/>
+      <w:lvlText w:val=""/>
+      <w:lvlJc w:val="left"/>
+      <w:pPr>
+        <w:tabs>
+          <w:tab w:val="num" w:pos="6480"/>
+        </w:tabs>
+        <w:ind w:left="6480" w:hanging="360"/>
+      </w:pPr>
+      <w:rPr>
+        <w:rFonts w:ascii="Symbol" w:hAnsi="Symbol" w:hint="default"/>
+        <w:sz w:val="20"/>
+      </w:rPr>
+    </w:lvl>
+  </w:abstractNum>
+  <w:abstractNum w:abstractNumId="9" w15:restartNumberingAfterBreak="0">
+    <w:nsid w:val="441A4EA1"/>
+    <w:multiLevelType w:val="multilevel"/>
+    <w:tmpl w:val="6C102968"/>
+    <w:lvl w:ilvl="0">
+      <w:start w:val="1"/>
+      <w:numFmt w:val="bullet"/>
+      <w:lvlText w:val=""/>
+      <w:lvlJc w:val="left"/>
+      <w:pPr>
+        <w:tabs>
+          <w:tab w:val="num" w:pos="720"/>
+        </w:tabs>
+        <w:ind w:left="720" w:hanging="360"/>
+      </w:pPr>
+      <w:rPr>
+        <w:rFonts w:ascii="Symbol" w:hAnsi="Symbol" w:hint="default"/>
+        <w:sz w:val="20"/>
+      </w:rPr>
+    </w:lvl>
+    <w:lvl w:ilvl="1">
+      <w:start w:val="1"/>
+      <w:numFmt w:val="bullet"/>
+      <w:lvlText w:val=""/>
+      <w:lvlJc w:val="left"/>
+      <w:pPr>
+        <w:tabs>
+          <w:tab w:val="num" w:pos="1440"/>
+        </w:tabs>
+        <w:ind w:left="1440" w:hanging="360"/>
+      </w:pPr>
+      <w:rPr>
+        <w:rFonts w:ascii="Symbol" w:hAnsi="Symbol" w:hint="default"/>
+        <w:sz w:val="20"/>
+      </w:rPr>
+    </w:lvl>
+    <w:lvl w:ilvl="2">
+      <w:start w:val="1"/>
+      <w:numFmt w:val="lowerLetter"/>
+      <w:lvlText w:val="%3."/>
+      <w:lvlJc w:val="left"/>
+      <w:pPr>
+        <w:tabs>
+          <w:tab w:val="num" w:pos="2160"/>
+        </w:tabs>
+        <w:ind w:left="2160" w:hanging="360"/>
+      </w:pPr>
+    </w:lvl>
+    <w:lvl w:ilvl="3" w:tentative="1">
+      <w:start w:val="1"/>
+      <w:numFmt w:val="bullet"/>
+      <w:lvlText w:val=""/>
+      <w:lvlJc w:val="left"/>
+      <w:pPr>
+        <w:tabs>
+          <w:tab w:val="num" w:pos="2880"/>
+        </w:tabs>
+        <w:ind w:left="2880" w:hanging="360"/>
+      </w:pPr>
+      <w:rPr>
+        <w:rFonts w:ascii="Wingdings" w:hAnsi="Wingdings" w:hint="default"/>
+        <w:sz w:val="20"/>
+      </w:rPr>
+    </w:lvl>
+    <w:lvl w:ilvl="4" w:tentative="1">
+      <w:start w:val="1"/>
+      <w:numFmt w:val="bullet"/>
+      <w:lvlText w:val=""/>
+      <w:lvlJc w:val="left"/>
+      <w:pPr>
+        <w:tabs>
+          <w:tab w:val="num" w:pos="3600"/>
+        </w:tabs>
+        <w:ind w:left="3600" w:hanging="360"/>
+      </w:pPr>
+      <w:rPr>
+        <w:rFonts w:ascii="Wingdings" w:hAnsi="Wingdings" w:hint="default"/>
+        <w:sz w:val="20"/>
+      </w:rPr>
+    </w:lvl>
+    <w:lvl w:ilvl="5" w:tentative="1">
+      <w:start w:val="1"/>
+      <w:numFmt w:val="bullet"/>
+      <w:lvlText w:val=""/>
+      <w:lvlJc w:val="left"/>
+      <w:pPr>
+        <w:tabs>
+          <w:tab w:val="num" w:pos="4320"/>
+        </w:tabs>
+        <w:ind w:left="4320" w:hanging="360"/>
+      </w:pPr>
+      <w:rPr>
+        <w:rFonts w:ascii="Wingdings" w:hAnsi="Wingdings" w:hint="default"/>
+        <w:sz w:val="20"/>
+      </w:rPr>
+    </w:lvl>
+    <w:lvl w:ilvl="6" w:tentative="1">
+      <w:start w:val="1"/>
+      <w:numFmt w:val="bullet"/>
+      <w:lvlText w:val=""/>
+      <w:lvlJc w:val="left"/>
+      <w:pPr>
+        <w:tabs>
+          <w:tab w:val="num" w:pos="5040"/>
+        </w:tabs>
+        <w:ind w:left="5040" w:hanging="360"/>
+      </w:pPr>
+      <w:rPr>
+        <w:rFonts w:ascii="Wingdings" w:hAnsi="Wingdings" w:hint="default"/>
+        <w:sz w:val="20"/>
+      </w:rPr>
+    </w:lvl>
+    <w:lvl w:ilvl="7" w:tentative="1">
+      <w:start w:val="1"/>
+      <w:numFmt w:val="bullet"/>
+      <w:lvlText w:val=""/>
+      <w:lvlJc w:val="left"/>
+      <w:pPr>
+        <w:tabs>
+          <w:tab w:val="num" w:pos="5760"/>
+        </w:tabs>
+        <w:ind w:left="5760" w:hanging="360"/>
+      </w:pPr>
+      <w:rPr>
+        <w:rFonts w:ascii="Wingdings" w:hAnsi="Wingdings" w:hint="default"/>
+        <w:sz w:val="20"/>
+      </w:rPr>
+    </w:lvl>
+    <w:lvl w:ilvl="8" w:tentative="1">
+      <w:start w:val="1"/>
+      <w:numFmt w:val="bullet"/>
+      <w:lvlText w:val=""/>
+      <w:lvlJc w:val="left"/>
+      <w:pPr>
+        <w:tabs>
+          <w:tab w:val="num" w:pos="6480"/>
+        </w:tabs>
+        <w:ind w:left="6480" w:hanging="360"/>
+      </w:pPr>
+      <w:rPr>
+        <w:rFonts w:ascii="Wingdings" w:hAnsi="Wingdings" w:hint="default"/>
+        <w:sz w:val="20"/>
+      </w:rPr>
+    </w:lvl>
+  </w:abstractNum>
+  <w:abstractNum w:abstractNumId="10" w15:restartNumberingAfterBreak="0">
+    <w:nsid w:val="48E67133"/>
+    <w:multiLevelType w:val="multilevel"/>
+    <w:tmpl w:val="17D6D2FC"/>
+    <w:lvl w:ilvl="0">
+      <w:start w:val="1"/>
+      <w:numFmt w:val="bullet"/>
+      <w:lvlText w:val=""/>
+      <w:lvlJc w:val="left"/>
+      <w:pPr>
+        <w:tabs>
+          <w:tab w:val="num" w:pos="720"/>
+        </w:tabs>
+        <w:ind w:left="720" w:hanging="360"/>
+      </w:pPr>
+      <w:rPr>
+        <w:rFonts w:ascii="Symbol" w:hAnsi="Symbol" w:hint="default"/>
+        <w:sz w:val="20"/>
+      </w:rPr>
+    </w:lvl>
+    <w:lvl w:ilvl="1" w:tentative="1">
+      <w:start w:val="1"/>
+      <w:numFmt w:val="bullet"/>
+      <w:lvlText w:val=""/>
+      <w:lvlJc w:val="left"/>
+      <w:pPr>
+        <w:tabs>
+          <w:tab w:val="num" w:pos="1440"/>
+        </w:tabs>
+        <w:ind w:left="1440" w:hanging="360"/>
+      </w:pPr>
+      <w:rPr>
+        <w:rFonts w:ascii="Symbol" w:hAnsi="Symbol" w:hint="default"/>
+        <w:sz w:val="20"/>
+      </w:rPr>
+    </w:lvl>
+    <w:lvl w:ilvl="2" w:tentative="1">
+      <w:start w:val="1"/>
+      <w:numFmt w:val="bullet"/>
+      <w:lvlText w:val=""/>
+      <w:lvlJc w:val="left"/>
+      <w:pPr>
+        <w:tabs>
+          <w:tab w:val="num" w:pos="2160"/>
+        </w:tabs>
+        <w:ind w:left="2160" w:hanging="360"/>
+      </w:pPr>
+      <w:rPr>
+        <w:rFonts w:ascii="Symbol" w:hAnsi="Symbol" w:hint="default"/>
+        <w:sz w:val="20"/>
+      </w:rPr>
+    </w:lvl>
+    <w:lvl w:ilvl="3" w:tentative="1">
+      <w:start w:val="1"/>
+      <w:numFmt w:val="bullet"/>
+      <w:lvlText w:val=""/>
+      <w:lvlJc w:val="left"/>
+      <w:pPr>
+        <w:tabs>
+          <w:tab w:val="num" w:pos="2880"/>
+        </w:tabs>
+        <w:ind w:left="2880" w:hanging="360"/>
+      </w:pPr>
+      <w:rPr>
+        <w:rFonts w:ascii="Symbol" w:hAnsi="Symbol" w:hint="default"/>
+        <w:sz w:val="20"/>
+      </w:rPr>
+    </w:lvl>
+    <w:lvl w:ilvl="4" w:tentative="1">
+      <w:start w:val="1"/>
+      <w:numFmt w:val="bullet"/>
+      <w:lvlText w:val=""/>
+      <w:lvlJc w:val="left"/>
+      <w:pPr>
+        <w:tabs>
+          <w:tab w:val="num" w:pos="3600"/>
+        </w:tabs>
+        <w:ind w:left="3600" w:hanging="360"/>
+      </w:pPr>
+      <w:rPr>
+        <w:rFonts w:ascii="Symbol" w:hAnsi="Symbol" w:hint="default"/>
+        <w:sz w:val="20"/>
+      </w:rPr>
+    </w:lvl>
+    <w:lvl w:ilvl="5" w:tentative="1">
+      <w:start w:val="1"/>
+      <w:numFmt w:val="bullet"/>
+      <w:lvlText w:val=""/>
+      <w:lvlJc w:val="left"/>
+      <w:pPr>
+        <w:tabs>
+          <w:tab w:val="num" w:pos="4320"/>
+        </w:tabs>
+        <w:ind w:left="4320" w:hanging="360"/>
+      </w:pPr>
+      <w:rPr>
+        <w:rFonts w:ascii="Symbol" w:hAnsi="Symbol" w:hint="default"/>
+        <w:sz w:val="20"/>
+      </w:rPr>
+    </w:lvl>
+    <w:lvl w:ilvl="6" w:tentative="1">
+      <w:start w:val="1"/>
+      <w:numFmt w:val="bullet"/>
+      <w:lvlText w:val=""/>
+      <w:lvlJc w:val="left"/>
+      <w:pPr>
+        <w:tabs>
+          <w:tab w:val="num" w:pos="5040"/>
+        </w:tabs>
+        <w:ind w:left="5040" w:hanging="360"/>
+      </w:pPr>
+      <w:rPr>
+        <w:rFonts w:ascii="Symbol" w:hAnsi="Symbol" w:hint="default"/>
+        <w:sz w:val="20"/>
+      </w:rPr>
+    </w:lvl>
+    <w:lvl w:ilvl="7" w:tentative="1">
+      <w:start w:val="1"/>
+      <w:numFmt w:val="bullet"/>
+      <w:lvlText w:val=""/>
+      <w:lvlJc w:val="left"/>
+      <w:pPr>
+        <w:tabs>
+          <w:tab w:val="num" w:pos="5760"/>
+        </w:tabs>
+        <w:ind w:left="5760" w:hanging="360"/>
+      </w:pPr>
+      <w:rPr>
+        <w:rFonts w:ascii="Symbol" w:hAnsi="Symbol" w:hint="default"/>
+        <w:sz w:val="20"/>
+      </w:rPr>
+    </w:lvl>
+    <w:lvl w:ilvl="8" w:tentative="1">
+      <w:start w:val="1"/>
+      <w:numFmt w:val="bullet"/>
+      <w:lvlText w:val=""/>
+      <w:lvlJc w:val="left"/>
+      <w:pPr>
+        <w:tabs>
+          <w:tab w:val="num" w:pos="6480"/>
+        </w:tabs>
+        <w:ind w:left="6480" w:hanging="360"/>
+      </w:pPr>
+      <w:rPr>
+        <w:rFonts w:ascii="Symbol" w:hAnsi="Symbol" w:hint="default"/>
+        <w:sz w:val="20"/>
+      </w:rPr>
+    </w:lvl>
+  </w:abstractNum>
+  <w:abstractNum w:abstractNumId="11" w15:restartNumberingAfterBreak="0">
+    <w:nsid w:val="4C3C609C"/>
+    <w:multiLevelType w:val="multilevel"/>
+    <w:tmpl w:val="04569B5A"/>
+    <w:lvl w:ilvl="0">
+      <w:start w:val="1"/>
+      <w:numFmt w:val="bullet"/>
+      <w:lvlText w:val=""/>
+      <w:lvlJc w:val="left"/>
+      <w:pPr>
+        <w:tabs>
+          <w:tab w:val="num" w:pos="720"/>
+        </w:tabs>
+        <w:ind w:left="720" w:hanging="360"/>
+      </w:pPr>
+      <w:rPr>
+        <w:rFonts w:ascii="Symbol" w:hAnsi="Symbol" w:hint="default"/>
+        <w:sz w:val="20"/>
+      </w:rPr>
+    </w:lvl>
+    <w:lvl w:ilvl="1" w:tentative="1">
+      <w:start w:val="1"/>
+      <w:numFmt w:val="bullet"/>
+      <w:lvlText w:val=""/>
+      <w:lvlJc w:val="left"/>
+      <w:pPr>
+        <w:tabs>
+          <w:tab w:val="num" w:pos="1440"/>
+        </w:tabs>
+        <w:ind w:left="1440" w:hanging="360"/>
+      </w:pPr>
+      <w:rPr>
+        <w:rFonts w:ascii="Symbol" w:hAnsi="Symbol" w:hint="default"/>
+        <w:sz w:val="20"/>
+      </w:rPr>
+    </w:lvl>
+    <w:lvl w:ilvl="2" w:tentative="1">
+      <w:start w:val="1"/>
+      <w:numFmt w:val="bullet"/>
+      <w:lvlText w:val=""/>
+      <w:lvlJc w:val="left"/>
+      <w:pPr>
+        <w:tabs>
+          <w:tab w:val="num" w:pos="2160"/>
+        </w:tabs>
+        <w:ind w:left="2160" w:hanging="360"/>
+      </w:pPr>
+      <w:rPr>
+        <w:rFonts w:ascii="Symbol" w:hAnsi="Symbol" w:hint="default"/>
+        <w:sz w:val="20"/>
+      </w:rPr>
+    </w:lvl>
+    <w:lvl w:ilvl="3" w:tentative="1">
+      <w:start w:val="1"/>
+      <w:numFmt w:val="bullet"/>
+      <w:lvlText w:val=""/>
+      <w:lvlJc w:val="left"/>
+      <w:pPr>
+        <w:tabs>
+          <w:tab w:val="num" w:pos="2880"/>
+        </w:tabs>
+        <w:ind w:left="2880" w:hanging="360"/>
+      </w:pPr>
+      <w:rPr>
+        <w:rFonts w:ascii="Symbol" w:hAnsi="Symbol" w:hint="default"/>
+        <w:sz w:val="20"/>
+      </w:rPr>
+    </w:lvl>
+    <w:lvl w:ilvl="4" w:tentative="1">
+      <w:start w:val="1"/>
+      <w:numFmt w:val="bullet"/>
+      <w:lvlText w:val=""/>
+      <w:lvlJc w:val="left"/>
+      <w:pPr>
+        <w:tabs>
+          <w:tab w:val="num" w:pos="3600"/>
+        </w:tabs>
+        <w:ind w:left="3600" w:hanging="360"/>
+      </w:pPr>
+      <w:rPr>
+        <w:rFonts w:ascii="Symbol" w:hAnsi="Symbol" w:hint="default"/>
+        <w:sz w:val="20"/>
+      </w:rPr>
+    </w:lvl>
+    <w:lvl w:ilvl="5" w:tentative="1">
+      <w:start w:val="1"/>
+      <w:numFmt w:val="bullet"/>
+      <w:lvlText w:val=""/>
+      <w:lvlJc w:val="left"/>
+      <w:pPr>
+        <w:tabs>
+          <w:tab w:val="num" w:pos="4320"/>
+        </w:tabs>
+        <w:ind w:left="4320" w:hanging="360"/>
+      </w:pPr>
+      <w:rPr>
+        <w:rFonts w:ascii="Symbol" w:hAnsi="Symbol" w:hint="default"/>
+        <w:sz w:val="20"/>
+      </w:rPr>
+    </w:lvl>
+    <w:lvl w:ilvl="6" w:tentative="1">
+      <w:start w:val="1"/>
+      <w:numFmt w:val="bullet"/>
+      <w:lvlText w:val=""/>
+      <w:lvlJc w:val="left"/>
+      <w:pPr>
+        <w:tabs>
+          <w:tab w:val="num" w:pos="5040"/>
+        </w:tabs>
+        <w:ind w:left="5040" w:hanging="360"/>
+      </w:pPr>
+      <w:rPr>
+        <w:rFonts w:ascii="Symbol" w:hAnsi="Symbol" w:hint="default"/>
+        <w:sz w:val="20"/>
+      </w:rPr>
+    </w:lvl>
+    <w:lvl w:ilvl="7" w:tentative="1">
+      <w:start w:val="1"/>
+      <w:numFmt w:val="bullet"/>
+      <w:lvlText w:val=""/>
+      <w:lvlJc w:val="left"/>
+      <w:pPr>
+        <w:tabs>
+          <w:tab w:val="num" w:pos="5760"/>
+        </w:tabs>
+        <w:ind w:left="5760" w:hanging="360"/>
+      </w:pPr>
+      <w:rPr>
+        <w:rFonts w:ascii="Symbol" w:hAnsi="Symbol" w:hint="default"/>
+        <w:sz w:val="20"/>
+      </w:rPr>
+    </w:lvl>
+    <w:lvl w:ilvl="8" w:tentative="1">
+      <w:start w:val="1"/>
+      <w:numFmt w:val="bullet"/>
+      <w:lvlText w:val=""/>
+      <w:lvlJc w:val="left"/>
+      <w:pPr>
+        <w:tabs>
+          <w:tab w:val="num" w:pos="6480"/>
+        </w:tabs>
+        <w:ind w:left="6480" w:hanging="360"/>
+      </w:pPr>
+      <w:rPr>
+        <w:rFonts w:ascii="Symbol" w:hAnsi="Symbol" w:hint="default"/>
+        <w:sz w:val="20"/>
+      </w:rPr>
+    </w:lvl>
+  </w:abstractNum>
+  <w:abstractNum w:abstractNumId="12" w15:restartNumberingAfterBreak="0">
+    <w:nsid w:val="4EC75BB1"/>
+    <w:multiLevelType w:val="multilevel"/>
+    <w:tmpl w:val="DE446F56"/>
+    <w:lvl w:ilvl="0">
+      <w:start w:val="1"/>
+      <w:numFmt w:val="bullet"/>
+      <w:lvlText w:val=""/>
+      <w:lvlJc w:val="left"/>
+      <w:pPr>
+        <w:tabs>
+          <w:tab w:val="num" w:pos="720"/>
+        </w:tabs>
+        <w:ind w:left="720" w:hanging="360"/>
+      </w:pPr>
+      <w:rPr>
+        <w:rFonts w:ascii="Symbol" w:hAnsi="Symbol" w:hint="default"/>
+        <w:sz w:val="20"/>
+      </w:rPr>
+    </w:lvl>
+    <w:lvl w:ilvl="1" w:tentative="1">
+      <w:start w:val="1"/>
+      <w:numFmt w:val="bullet"/>
+      <w:lvlText w:val=""/>
+      <w:lvlJc w:val="left"/>
+      <w:pPr>
+        <w:tabs>
+          <w:tab w:val="num" w:pos="1440"/>
+        </w:tabs>
+        <w:ind w:left="1440" w:hanging="360"/>
+      </w:pPr>
+      <w:rPr>
+        <w:rFonts w:ascii="Symbol" w:hAnsi="Symbol" w:hint="default"/>
+        <w:sz w:val="20"/>
+      </w:rPr>
+    </w:lvl>
+    <w:lvl w:ilvl="2" w:tentative="1">
+      <w:start w:val="1"/>
+      <w:numFmt w:val="bullet"/>
+      <w:lvlText w:val=""/>
+      <w:lvlJc w:val="left"/>
+      <w:pPr>
+        <w:tabs>
+          <w:tab w:val="num" w:pos="2160"/>
+        </w:tabs>
+        <w:ind w:left="2160" w:hanging="360"/>
+      </w:pPr>
+      <w:rPr>
+        <w:rFonts w:ascii="Symbol" w:hAnsi="Symbol" w:hint="default"/>
+        <w:sz w:val="20"/>
+      </w:rPr>
+    </w:lvl>
+    <w:lvl w:ilvl="3" w:tentative="1">
+      <w:start w:val="1"/>
+      <w:numFmt w:val="bullet"/>
+      <w:lvlText w:val=""/>
+      <w:lvlJc w:val="left"/>
+      <w:pPr>
+        <w:tabs>
+          <w:tab w:val="num" w:pos="2880"/>
+        </w:tabs>
+        <w:ind w:left="2880" w:hanging="360"/>
+      </w:pPr>
+      <w:rPr>
+        <w:rFonts w:ascii="Symbol" w:hAnsi="Symbol" w:hint="default"/>
+        <w:sz w:val="20"/>
+      </w:rPr>
+    </w:lvl>
+    <w:lvl w:ilvl="4" w:tentative="1">
+      <w:start w:val="1"/>
+      <w:numFmt w:val="bullet"/>
+      <w:lvlText w:val=""/>
+      <w:lvlJc w:val="left"/>
+      <w:pPr>
+        <w:tabs>
+          <w:tab w:val="num" w:pos="3600"/>
+        </w:tabs>
+        <w:ind w:left="3600" w:hanging="360"/>
+      </w:pPr>
+      <w:rPr>
+        <w:rFonts w:ascii="Symbol" w:hAnsi="Symbol" w:hint="default"/>
+        <w:sz w:val="20"/>
+      </w:rPr>
+    </w:lvl>
+    <w:lvl w:ilvl="5" w:tentative="1">
+      <w:start w:val="1"/>
+      <w:numFmt w:val="bullet"/>
+      <w:lvlText w:val=""/>
+      <w:lvlJc w:val="left"/>
+      <w:pPr>
+        <w:tabs>
+          <w:tab w:val="num" w:pos="4320"/>
+        </w:tabs>
+        <w:ind w:left="4320" w:hanging="360"/>
+      </w:pPr>
+      <w:rPr>
+        <w:rFonts w:ascii="Symbol" w:hAnsi="Symbol" w:hint="default"/>
+        <w:sz w:val="20"/>
+      </w:rPr>
+    </w:lvl>
+    <w:lvl w:ilvl="6" w:tentative="1">
+      <w:start w:val="1"/>
+      <w:numFmt w:val="bullet"/>
+      <w:lvlText w:val=""/>
+      <w:lvlJc w:val="left"/>
+      <w:pPr>
+        <w:tabs>
+          <w:tab w:val="num" w:pos="5040"/>
+        </w:tabs>
+        <w:ind w:left="5040" w:hanging="360"/>
+      </w:pPr>
+      <w:rPr>
+        <w:rFonts w:ascii="Symbol" w:hAnsi="Symbol" w:hint="default"/>
+        <w:sz w:val="20"/>
+      </w:rPr>
+    </w:lvl>
+    <w:lvl w:ilvl="7" w:tentative="1">
+      <w:start w:val="1"/>
+      <w:numFmt w:val="bullet"/>
+      <w:lvlText w:val=""/>
+      <w:lvlJc w:val="left"/>
+      <w:pPr>
+        <w:tabs>
+          <w:tab w:val="num" w:pos="5760"/>
+        </w:tabs>
+        <w:ind w:left="5760" w:hanging="360"/>
+      </w:pPr>
+      <w:rPr>
+        <w:rFonts w:ascii="Symbol" w:hAnsi="Symbol" w:hint="default"/>
+        <w:sz w:val="20"/>
+      </w:rPr>
+    </w:lvl>
+    <w:lvl w:ilvl="8" w:tentative="1">
+      <w:start w:val="1"/>
+      <w:numFmt w:val="bullet"/>
+      <w:lvlText w:val=""/>
+      <w:lvlJc w:val="left"/>
+      <w:pPr>
+        <w:tabs>
+          <w:tab w:val="num" w:pos="6480"/>
+        </w:tabs>
+        <w:ind w:left="6480" w:hanging="360"/>
+      </w:pPr>
+      <w:rPr>
+        <w:rFonts w:ascii="Symbol" w:hAnsi="Symbol" w:hint="default"/>
+        <w:sz w:val="20"/>
+      </w:rPr>
+    </w:lvl>
+  </w:abstractNum>
+  <w:abstractNum w:abstractNumId="13" w15:restartNumberingAfterBreak="0">
+    <w:nsid w:val="6AF32A24"/>
+    <w:multiLevelType w:val="multilevel"/>
+    <w:tmpl w:val="A0AA31F0"/>
+    <w:lvl w:ilvl="0">
+      <w:start w:val="1"/>
+      <w:numFmt w:val="bullet"/>
+      <w:lvlText w:val=""/>
+      <w:lvlJc w:val="left"/>
+      <w:pPr>
+        <w:tabs>
+          <w:tab w:val="num" w:pos="720"/>
+        </w:tabs>
+        <w:ind w:left="720" w:hanging="360"/>
+      </w:pPr>
+      <w:rPr>
+        <w:rFonts w:ascii="Symbol" w:hAnsi="Symbol" w:hint="default"/>
+        <w:sz w:val="20"/>
+      </w:rPr>
+    </w:lvl>
+    <w:lvl w:ilvl="1" w:tentative="1">
+      <w:start w:val="1"/>
+      <w:numFmt w:val="bullet"/>
+      <w:lvlText w:val=""/>
+      <w:lvlJc w:val="left"/>
+      <w:pPr>
+        <w:tabs>
+          <w:tab w:val="num" w:pos="1440"/>
+        </w:tabs>
+        <w:ind w:left="1440" w:hanging="360"/>
+      </w:pPr>
+      <w:rPr>
+        <w:rFonts w:ascii="Symbol" w:hAnsi="Symbol" w:hint="default"/>
+        <w:sz w:val="20"/>
+      </w:rPr>
+    </w:lvl>
+    <w:lvl w:ilvl="2" w:tentative="1">
+      <w:start w:val="1"/>
+      <w:numFmt w:val="bullet"/>
+      <w:lvlText w:val=""/>
+      <w:lvlJc w:val="left"/>
+      <w:pPr>
+        <w:tabs>
+          <w:tab w:val="num" w:pos="2160"/>
+        </w:tabs>
+        <w:ind w:left="2160" w:hanging="360"/>
+      </w:pPr>
+      <w:rPr>
+        <w:rFonts w:ascii="Symbol" w:hAnsi="Symbol" w:hint="default"/>
+        <w:sz w:val="20"/>
+      </w:rPr>
+    </w:lvl>
+    <w:lvl w:ilvl="3" w:tentative="1">
+      <w:start w:val="1"/>
+      <w:numFmt w:val="bullet"/>
+      <w:lvlText w:val=""/>
+      <w:lvlJc w:val="left"/>
+      <w:pPr>
+        <w:tabs>
+          <w:tab w:val="num" w:pos="2880"/>
+        </w:tabs>
+        <w:ind w:left="2880" w:hanging="360"/>
+      </w:pPr>
+      <w:rPr>
+        <w:rFonts w:ascii="Symbol" w:hAnsi="Symbol" w:hint="default"/>
+        <w:sz w:val="20"/>
+      </w:rPr>
+    </w:lvl>
+    <w:lvl w:ilvl="4" w:tentative="1">
+      <w:start w:val="1"/>
+      <w:numFmt w:val="bullet"/>
+      <w:lvlText w:val=""/>
+      <w:lvlJc w:val="left"/>
+      <w:pPr>
+        <w:tabs>
+          <w:tab w:val="num" w:pos="3600"/>
+        </w:tabs>
+        <w:ind w:left="3600" w:hanging="360"/>
+      </w:pPr>
+      <w:rPr>
+        <w:rFonts w:ascii="Symbol" w:hAnsi="Symbol" w:hint="default"/>
+        <w:sz w:val="20"/>
+      </w:rPr>
+    </w:lvl>
+    <w:lvl w:ilvl="5" w:tentative="1">
+      <w:start w:val="1"/>
+      <w:numFmt w:val="bullet"/>
+      <w:lvlText w:val=""/>
+      <w:lvlJc w:val="left"/>
+      <w:pPr>
+        <w:tabs>
+          <w:tab w:val="num" w:pos="4320"/>
+        </w:tabs>
+        <w:ind w:left="4320" w:hanging="360"/>
+      </w:pPr>
+      <w:rPr>
+        <w:rFonts w:ascii="Symbol" w:hAnsi="Symbol" w:hint="default"/>
+        <w:sz w:val="20"/>
+      </w:rPr>
+    </w:lvl>
+    <w:lvl w:ilvl="6" w:tentative="1">
+      <w:start w:val="1"/>
+      <w:numFmt w:val="bullet"/>
+      <w:lvlText w:val=""/>
+      <w:lvlJc w:val="left"/>
+      <w:pPr>
+        <w:tabs>
+          <w:tab w:val="num" w:pos="5040"/>
+        </w:tabs>
+        <w:ind w:left="5040" w:hanging="360"/>
+      </w:pPr>
+      <w:rPr>
+        <w:rFonts w:ascii="Symbol" w:hAnsi="Symbol" w:hint="default"/>
+        <w:sz w:val="20"/>
+      </w:rPr>
+    </w:lvl>
+    <w:lvl w:ilvl="7" w:tentative="1">
+      <w:start w:val="1"/>
+      <w:numFmt w:val="bullet"/>
+      <w:lvlText w:val=""/>
+      <w:lvlJc w:val="left"/>
+      <w:pPr>
+        <w:tabs>
+          <w:tab w:val="num" w:pos="5760"/>
+        </w:tabs>
+        <w:ind w:left="5760" w:hanging="360"/>
+      </w:pPr>
+      <w:rPr>
+        <w:rFonts w:ascii="Symbol" w:hAnsi="Symbol" w:hint="default"/>
+        <w:sz w:val="20"/>
+      </w:rPr>
+    </w:lvl>
+    <w:lvl w:ilvl="8" w:tentative="1">
+      <w:start w:val="1"/>
+      <w:numFmt w:val="bullet"/>
+      <w:lvlText w:val=""/>
+      <w:lvlJc w:val="left"/>
+      <w:pPr>
+        <w:tabs>
+          <w:tab w:val="num" w:pos="6480"/>
+        </w:tabs>
+        <w:ind w:left="6480" w:hanging="360"/>
+      </w:pPr>
+      <w:rPr>
+        <w:rFonts w:ascii="Symbol" w:hAnsi="Symbol" w:hint="default"/>
+        <w:sz w:val="20"/>
+      </w:rPr>
+    </w:lvl>
+  </w:abstractNum>
+  <w:abstractNum w:abstractNumId="14" w15:restartNumberingAfterBreak="0">
+    <w:nsid w:val="6C652CB1"/>
+    <w:multiLevelType w:val="multilevel"/>
+    <w:tmpl w:val="6A9A2C34"/>
+    <w:lvl w:ilvl="0">
+      <w:start w:val="1"/>
+      <w:numFmt w:val="bullet"/>
+      <w:lvlText w:val=""/>
+      <w:lvlJc w:val="left"/>
+      <w:pPr>
+        <w:tabs>
+          <w:tab w:val="num" w:pos="720"/>
+        </w:tabs>
+        <w:ind w:left="720" w:hanging="360"/>
+      </w:pPr>
+      <w:rPr>
+        <w:rFonts w:ascii="Symbol" w:hAnsi="Symbol" w:hint="default"/>
+        <w:sz w:val="20"/>
+      </w:rPr>
+    </w:lvl>
+    <w:lvl w:ilvl="1" w:tentative="1">
+      <w:start w:val="1"/>
+      <w:numFmt w:val="bullet"/>
+      <w:lvlText w:val=""/>
+      <w:lvlJc w:val="left"/>
+      <w:pPr>
+        <w:tabs>
+          <w:tab w:val="num" w:pos="1440"/>
+        </w:tabs>
+        <w:ind w:left="1440" w:hanging="360"/>
+      </w:pPr>
+      <w:rPr>
+        <w:rFonts w:ascii="Symbol" w:hAnsi="Symbol" w:hint="default"/>
+        <w:sz w:val="20"/>
+      </w:rPr>
+    </w:lvl>
+    <w:lvl w:ilvl="2" w:tentative="1">
+      <w:start w:val="1"/>
+      <w:numFmt w:val="bullet"/>
+      <w:lvlText w:val=""/>
+      <w:lvlJc w:val="left"/>
+      <w:pPr>
+        <w:tabs>
+          <w:tab w:val="num" w:pos="2160"/>
+        </w:tabs>
+        <w:ind w:left="2160" w:hanging="360"/>
+      </w:pPr>
+      <w:rPr>
+        <w:rFonts w:ascii="Symbol" w:hAnsi="Symbol" w:hint="default"/>
+        <w:sz w:val="20"/>
+      </w:rPr>
+    </w:lvl>
+    <w:lvl w:ilvl="3" w:tentative="1">
+      <w:start w:val="1"/>
+      <w:numFmt w:val="bullet"/>
+      <w:lvlText w:val=""/>
+      <w:lvlJc w:val="left"/>
+      <w:pPr>
+        <w:tabs>
+          <w:tab w:val="num" w:pos="2880"/>
+        </w:tabs>
+        <w:ind w:left="2880" w:hanging="360"/>
+      </w:pPr>
+      <w:rPr>
+        <w:rFonts w:ascii="Symbol" w:hAnsi="Symbol" w:hint="default"/>
+        <w:sz w:val="20"/>
+      </w:rPr>
+    </w:lvl>
+    <w:lvl w:ilvl="4" w:tentative="1">
+      <w:start w:val="1"/>
+      <w:numFmt w:val="bullet"/>
+      <w:lvlText w:val=""/>
+      <w:lvlJc w:val="left"/>
+      <w:pPr>
+        <w:tabs>
+          <w:tab w:val="num" w:pos="3600"/>
+        </w:tabs>
+        <w:ind w:left="3600" w:hanging="360"/>
+      </w:pPr>
+      <w:rPr>
+        <w:rFonts w:ascii="Symbol" w:hAnsi="Symbol" w:hint="default"/>
+        <w:sz w:val="20"/>
+      </w:rPr>
+    </w:lvl>
+    <w:lvl w:ilvl="5" w:tentative="1">
+      <w:start w:val="1"/>
+      <w:numFmt w:val="bullet"/>
+      <w:lvlText w:val=""/>
+      <w:lvlJc w:val="left"/>
+      <w:pPr>
+        <w:tabs>
+          <w:tab w:val="num" w:pos="4320"/>
+        </w:tabs>
+        <w:ind w:left="4320" w:hanging="360"/>
+      </w:pPr>
+      <w:rPr>
+        <w:rFonts w:ascii="Symbol" w:hAnsi="Symbol" w:hint="default"/>
+        <w:sz w:val="20"/>
+      </w:rPr>
+    </w:lvl>
+    <w:lvl w:ilvl="6" w:tentative="1">
+      <w:start w:val="1"/>
+      <w:numFmt w:val="bullet"/>
+      <w:lvlText w:val=""/>
+      <w:lvlJc w:val="left"/>
+      <w:pPr>
+        <w:tabs>
+          <w:tab w:val="num" w:pos="5040"/>
+        </w:tabs>
+        <w:ind w:left="5040" w:hanging="360"/>
+      </w:pPr>
+      <w:rPr>
+        <w:rFonts w:ascii="Symbol" w:hAnsi="Symbol" w:hint="default"/>
+        <w:sz w:val="20"/>
+      </w:rPr>
+    </w:lvl>
+    <w:lvl w:ilvl="7" w:tentative="1">
+      <w:start w:val="1"/>
+      <w:numFmt w:val="bullet"/>
+      <w:lvlText w:val=""/>
+      <w:lvlJc w:val="left"/>
+      <w:pPr>
+        <w:tabs>
+          <w:tab w:val="num" w:pos="5760"/>
+        </w:tabs>
+        <w:ind w:left="5760" w:hanging="360"/>
+      </w:pPr>
+      <w:rPr>
+        <w:rFonts w:ascii="Symbol" w:hAnsi="Symbol" w:hint="default"/>
+        <w:sz w:val="20"/>
+      </w:rPr>
+    </w:lvl>
+    <w:lvl w:ilvl="8" w:tentative="1">
+      <w:start w:val="1"/>
+      <w:numFmt w:val="bullet"/>
+      <w:lvlText w:val=""/>
+      <w:lvlJc w:val="left"/>
+      <w:pPr>
+        <w:tabs>
+          <w:tab w:val="num" w:pos="6480"/>
+        </w:tabs>
+        <w:ind w:left="6480" w:hanging="360"/>
+      </w:pPr>
+      <w:rPr>
+        <w:rFonts w:ascii="Symbol" w:hAnsi="Symbol" w:hint="default"/>
+        <w:sz w:val="20"/>
+      </w:rPr>
+    </w:lvl>
+  </w:abstractNum>
+  <w:abstractNum w:abstractNumId="15" w15:restartNumberingAfterBreak="0">
+    <w:nsid w:val="70164A65"/>
+    <w:multiLevelType w:val="hybridMultilevel"/>
+    <w:tmpl w:val="AD6467F8"/>
+    <w:lvl w:ilvl="0" w:tplc="4009000F">
+      <w:start w:val="1"/>
+      <w:numFmt w:val="decimal"/>
+      <w:lvlText w:val="%1."/>
+      <w:lvlJc w:val="left"/>
+      <w:pPr>
+        <w:ind w:left="720" w:hanging="360"/>
+      </w:pPr>
+    </w:lvl>
+    <w:lvl w:ilvl="1" w:tplc="40090019" w:tentative="1">
+      <w:start w:val="1"/>
+      <w:numFmt w:val="lowerLetter"/>
+      <w:lvlText w:val="%2."/>
+      <w:lvlJc w:val="left"/>
+      <w:pPr>
+        <w:ind w:left="1440" w:hanging="360"/>
+      </w:pPr>
+    </w:lvl>
+    <w:lvl w:ilvl="2" w:tplc="4009001B" w:tentative="1">
+      <w:start w:val="1"/>
+      <w:numFmt w:val="lowerRoman"/>
+      <w:lvlText w:val="%3."/>
+      <w:lvlJc w:val="right"/>
+      <w:pPr>
+        <w:ind w:left="2160" w:hanging="180"/>
+      </w:pPr>
+    </w:lvl>
+    <w:lvl w:ilvl="3" w:tplc="4009000F" w:tentative="1">
+      <w:start w:val="1"/>
+      <w:numFmt w:val="decimal"/>
+      <w:lvlText w:val="%4."/>
+      <w:lvlJc w:val="left"/>
+      <w:pPr>
+        <w:ind w:left="2880" w:hanging="360"/>
+      </w:pPr>
+    </w:lvl>
+    <w:lvl w:ilvl="4" w:tplc="40090019" w:tentative="1">
+      <w:start w:val="1"/>
+      <w:numFmt w:val="lowerLetter"/>
+      <w:lvlText w:val="%5."/>
+      <w:lvlJc w:val="left"/>
+      <w:pPr>
+        <w:ind w:left="3600" w:hanging="360"/>
+      </w:pPr>
+    </w:lvl>
+    <w:lvl w:ilvl="5" w:tplc="4009001B" w:tentative="1">
+      <w:start w:val="1"/>
+      <w:numFmt w:val="lowerRoman"/>
+      <w:lvlText w:val="%6."/>
+      <w:lvlJc w:val="right"/>
+      <w:pPr>
+        <w:ind w:left="4320" w:hanging="180"/>
+      </w:pPr>
+    </w:lvl>
+    <w:lvl w:ilvl="6" w:tplc="4009000F" w:tentative="1">
+      <w:start w:val="1"/>
+      <w:numFmt w:val="decimal"/>
+      <w:lvlText w:val="%7."/>
+      <w:lvlJc w:val="left"/>
+      <w:pPr>
+        <w:ind w:left="5040" w:hanging="360"/>
+      </w:pPr>
+    </w:lvl>
+    <w:lvl w:ilvl="7" w:tplc="40090019" w:tentative="1">
+      <w:start w:val="1"/>
+      <w:numFmt w:val="lowerLetter"/>
+      <w:lvlText w:val="%8."/>
+      <w:lvlJc w:val="left"/>
+      <w:pPr>
+        <w:ind w:left="5760" w:hanging="360"/>
+      </w:pPr>
+    </w:lvl>
+    <w:lvl w:ilvl="8" w:tplc="4009001B" w:tentative="1">
+      <w:start w:val="1"/>
+      <w:numFmt w:val="lowerRoman"/>
+      <w:lvlText w:val="%9."/>
+      <w:lvlJc w:val="right"/>
+      <w:pPr>
+        <w:ind w:left="6480" w:hanging="180"/>
+      </w:pPr>
+    </w:lvl>
+  </w:abstractNum>
+  <w:abstractNum w:abstractNumId="16" w15:restartNumberingAfterBreak="0">
+    <w:nsid w:val="7B640677"/>
+    <w:multiLevelType w:val="multilevel"/>
+    <w:tmpl w:val="5F884C2A"/>
+    <w:lvl w:ilvl="0">
+      <w:start w:val="1"/>
+      <w:numFmt w:val="bullet"/>
+      <w:lvlText w:val=""/>
+      <w:lvlJc w:val="left"/>
+      <w:pPr>
+        <w:tabs>
+          <w:tab w:val="num" w:pos="720"/>
+        </w:tabs>
+        <w:ind w:left="720" w:hanging="360"/>
+      </w:pPr>
+      <w:rPr>
+        <w:rFonts w:ascii="Symbol" w:hAnsi="Symbol" w:hint="default"/>
+        <w:sz w:val="20"/>
+      </w:rPr>
+    </w:lvl>
+    <w:lvl w:ilvl="1" w:tentative="1">
+      <w:start w:val="1"/>
+      <w:numFmt w:val="bullet"/>
+      <w:lvlText w:val=""/>
+      <w:lvlJc w:val="left"/>
+      <w:pPr>
+        <w:tabs>
+          <w:tab w:val="num" w:pos="1440"/>
+        </w:tabs>
+        <w:ind w:left="1440" w:hanging="360"/>
+      </w:pPr>
+      <w:rPr>
+        <w:rFonts w:ascii="Symbol" w:hAnsi="Symbol" w:hint="default"/>
+        <w:sz w:val="20"/>
+      </w:rPr>
+    </w:lvl>
+    <w:lvl w:ilvl="2" w:tentative="1">
+      <w:start w:val="1"/>
+      <w:numFmt w:val="bullet"/>
+      <w:lvlText w:val=""/>
+      <w:lvlJc w:val="left"/>
+      <w:pPr>
+        <w:tabs>
+          <w:tab w:val="num" w:pos="2160"/>
+        </w:tabs>
+        <w:ind w:left="2160" w:hanging="360"/>
+      </w:pPr>
+      <w:rPr>
+        <w:rFonts w:ascii="Symbol" w:hAnsi="Symbol" w:hint="default"/>
+        <w:sz w:val="20"/>
+      </w:rPr>
+    </w:lvl>
+    <w:lvl w:ilvl="3" w:tentative="1">
+      <w:start w:val="1"/>
+      <w:numFmt w:val="bullet"/>
+      <w:lvlText w:val=""/>
+      <w:lvlJc w:val="left"/>
+      <w:pPr>
+        <w:tabs>
+          <w:tab w:val="num" w:pos="2880"/>
+        </w:tabs>
+        <w:ind w:left="2880" w:hanging="360"/>
+      </w:pPr>
+      <w:rPr>
+        <w:rFonts w:ascii="Symbol" w:hAnsi="Symbol" w:hint="default"/>
+        <w:sz w:val="20"/>
+      </w:rPr>
+    </w:lvl>
+    <w:lvl w:ilvl="4" w:tentative="1">
+      <w:start w:val="1"/>
+      <w:numFmt w:val="bullet"/>
+      <w:lvlText w:val=""/>
+      <w:lvlJc w:val="left"/>
+      <w:pPr>
+        <w:tabs>
+          <w:tab w:val="num" w:pos="3600"/>
+        </w:tabs>
+        <w:ind w:left="3600" w:hanging="360"/>
+      </w:pPr>
+      <w:rPr>
+        <w:rFonts w:ascii="Symbol" w:hAnsi="Symbol" w:hint="default"/>
+        <w:sz w:val="20"/>
+      </w:rPr>
+    </w:lvl>
+    <w:lvl w:ilvl="5" w:tentative="1">
+      <w:start w:val="1"/>
+      <w:numFmt w:val="bullet"/>
+      <w:lvlText w:val=""/>
+      <w:lvlJc w:val="left"/>
+      <w:pPr>
+        <w:tabs>
+          <w:tab w:val="num" w:pos="4320"/>
+        </w:tabs>
+        <w:ind w:left="4320" w:hanging="360"/>
+      </w:pPr>
+      <w:rPr>
+        <w:rFonts w:ascii="Symbol" w:hAnsi="Symbol" w:hint="default"/>
+        <w:sz w:val="20"/>
+      </w:rPr>
+    </w:lvl>
+    <w:lvl w:ilvl="6" w:tentative="1">
+      <w:start w:val="1"/>
+      <w:numFmt w:val="bullet"/>
+      <w:lvlText w:val=""/>
+      <w:lvlJc w:val="left"/>
+      <w:pPr>
+        <w:tabs>
+          <w:tab w:val="num" w:pos="5040"/>
+        </w:tabs>
+        <w:ind w:left="5040" w:hanging="360"/>
+      </w:pPr>
+      <w:rPr>
+        <w:rFonts w:ascii="Symbol" w:hAnsi="Symbol" w:hint="default"/>
+        <w:sz w:val="20"/>
+      </w:rPr>
+    </w:lvl>
+    <w:lvl w:ilvl="7" w:tentative="1">
+      <w:start w:val="1"/>
+      <w:numFmt w:val="bullet"/>
+      <w:lvlText w:val=""/>
+      <w:lvlJc w:val="left"/>
+      <w:pPr>
+        <w:tabs>
+          <w:tab w:val="num" w:pos="5760"/>
+        </w:tabs>
+        <w:ind w:left="5760" w:hanging="360"/>
+      </w:pPr>
+      <w:rPr>
+        <w:rFonts w:ascii="Symbol" w:hAnsi="Symbol" w:hint="default"/>
+        <w:sz w:val="20"/>
+      </w:rPr>
+    </w:lvl>
+    <w:lvl w:ilvl="8" w:tentative="1">
+      <w:start w:val="1"/>
+      <w:numFmt w:val="bullet"/>
+      <w:lvlText w:val=""/>
+      <w:lvlJc w:val="left"/>
+      <w:pPr>
+        <w:tabs>
+          <w:tab w:val="num" w:pos="6480"/>
+        </w:tabs>
+        <w:ind w:left="6480" w:hanging="360"/>
+      </w:pPr>
+      <w:rPr>
+        <w:rFonts w:ascii="Symbol" w:hAnsi="Symbol" w:hint="default"/>
+        <w:sz w:val="20"/>
+      </w:rPr>
+    </w:lvl>
+  </w:abstractNum>
+  <w:num w:numId="1" w16cid:durableId="80491706">
+    <w:abstractNumId w:val="9"/>
+  </w:num>
+  <w:num w:numId="2" w16cid:durableId="1702630433">
+    <w:abstractNumId w:val="9"/>
+    <w:lvlOverride w:ilvl="2">
+      <w:startOverride w:val="1"/>
+    </w:lvlOverride>
+  </w:num>
+  <w:num w:numId="3" w16cid:durableId="1165559443">
+    <w:abstractNumId w:val="4"/>
+  </w:num>
+  <w:num w:numId="4" w16cid:durableId="716316301">
+    <w:abstractNumId w:val="13"/>
+  </w:num>
+  <w:num w:numId="5" w16cid:durableId="531040008">
+    <w:abstractNumId w:val="11"/>
+  </w:num>
+  <w:num w:numId="6" w16cid:durableId="851651447">
+    <w:abstractNumId w:val="16"/>
+  </w:num>
+  <w:num w:numId="7" w16cid:durableId="926235833">
+    <w:abstractNumId w:val="8"/>
+  </w:num>
+  <w:num w:numId="8" w16cid:durableId="1221330461">
+    <w:abstractNumId w:val="10"/>
+  </w:num>
+  <w:num w:numId="9" w16cid:durableId="1483959284">
+    <w:abstractNumId w:val="7"/>
+  </w:num>
+  <w:num w:numId="10" w16cid:durableId="1013262940">
+    <w:abstractNumId w:val="5"/>
+  </w:num>
+  <w:num w:numId="11" w16cid:durableId="153618327">
+    <w:abstractNumId w:val="6"/>
+  </w:num>
+  <w:num w:numId="12" w16cid:durableId="1519926865">
+    <w:abstractNumId w:val="12"/>
+  </w:num>
+  <w:num w:numId="13" w16cid:durableId="214439880">
+    <w:abstractNumId w:val="14"/>
+  </w:num>
+  <w:num w:numId="14" w16cid:durableId="5791186">
+    <w:abstractNumId w:val="1"/>
+  </w:num>
+  <w:num w:numId="15" w16cid:durableId="1040591882">
+    <w:abstractNumId w:val="2"/>
+  </w:num>
+  <w:num w:numId="16" w16cid:durableId="1044520388">
+    <w:abstractNumId w:val="3"/>
+  </w:num>
+  <w:num w:numId="17" w16cid:durableId="1260288066">
+    <w:abstractNumId w:val="0"/>
+  </w:num>
+  <w:num w:numId="18" w16cid:durableId="1073313038">
+    <w:abstractNumId w:val="15"/>
+  </w:num>
+</w:numbering>
 </file>
 
 <file path=word/styles.xml><?xml version="1.0" encoding="utf-8"?>
@@ -1129,7 +5299,6 @@
   <w:style w:type="character" w:default="1" w:styleId="DefaultParagraphFont">
     <w:name w:val="Default Paragraph Font"/>
     <w:uiPriority w:val="1"/>
-    <w:semiHidden/>
     <w:unhideWhenUsed/>
   </w:style>
   <w:style w:type="table" w:default="1" w:styleId="TableNormal">

</xml_diff>

<commit_message>
added example for zipkin
</commit_message>
<xml_diff>
--- a/notes/Course_Notes.docx
+++ b/notes/Course_Notes.docx
@@ -2186,6 +2186,114 @@
           <w:lang w:val="en-US"/>
         </w:rPr>
       </w:pPr>
+    </w:p>
+    <w:p>
+      <w:pPr>
+        <w:rPr>
+          <w:lang w:val="en-US"/>
+        </w:rPr>
+      </w:pPr>
+      <w:r>
+        <w:rPr>
+          <w:lang w:val="en-US"/>
+        </w:rPr>
+        <w:t>Distributed tracing in microservices,</w:t>
+      </w:r>
+    </w:p>
+    <w:p>
+      <w:pPr>
+        <w:rPr>
+          <w:lang w:val="en-US"/>
+        </w:rPr>
+      </w:pPr>
+      <w:r>
+        <w:rPr>
+          <w:lang w:val="en-US"/>
+        </w:rPr>
+        <w:drawing>
+          <wp:inline distT="0" distB="0" distL="0" distR="0" wp14:anchorId="6778D803" wp14:editId="70DA6E0D">
+            <wp:extent cx="5731510" cy="2791460"/>
+            <wp:effectExtent l="0" t="0" r="2540" b="8890"/>
+            <wp:docPr id="1425947611" name="Picture 1"/>
+            <wp:cNvGraphicFramePr>
+              <a:graphicFrameLocks xmlns:a="http://schemas.openxmlformats.org/drawingml/2006/main" noChangeAspect="1"/>
+            </wp:cNvGraphicFramePr>
+            <a:graphic xmlns:a="http://schemas.openxmlformats.org/drawingml/2006/main">
+              <a:graphicData uri="http://schemas.openxmlformats.org/drawingml/2006/picture">
+                <pic:pic xmlns:pic="http://schemas.openxmlformats.org/drawingml/2006/picture">
+                  <pic:nvPicPr>
+                    <pic:cNvPr id="1425947611" name=""/>
+                    <pic:cNvPicPr/>
+                  </pic:nvPicPr>
+                  <pic:blipFill>
+                    <a:blip r:embed="rId13"/>
+                    <a:stretch>
+                      <a:fillRect/>
+                    </a:stretch>
+                  </pic:blipFill>
+                  <pic:spPr>
+                    <a:xfrm>
+                      <a:off x="0" y="0"/>
+                      <a:ext cx="5731510" cy="2791460"/>
+                    </a:xfrm>
+                    <a:prstGeom prst="rect">
+                      <a:avLst/>
+                    </a:prstGeom>
+                  </pic:spPr>
+                </pic:pic>
+              </a:graphicData>
+            </a:graphic>
+          </wp:inline>
+        </w:drawing>
+      </w:r>
+    </w:p>
+    <w:p>
+      <w:pPr>
+        <w:rPr>
+          <w:lang w:val="en-US"/>
+        </w:rPr>
+      </w:pPr>
+      <w:r>
+        <w:rPr>
+          <w:lang w:val="en-US"/>
+        </w:rPr>
+        <w:lastRenderedPageBreak/>
+        <w:drawing>
+          <wp:inline distT="0" distB="0" distL="0" distR="0" wp14:anchorId="536005FD" wp14:editId="1848CB98">
+            <wp:extent cx="5731510" cy="2984500"/>
+            <wp:effectExtent l="0" t="0" r="2540" b="6350"/>
+            <wp:docPr id="1506233980" name="Picture 1"/>
+            <wp:cNvGraphicFramePr>
+              <a:graphicFrameLocks xmlns:a="http://schemas.openxmlformats.org/drawingml/2006/main" noChangeAspect="1"/>
+            </wp:cNvGraphicFramePr>
+            <a:graphic xmlns:a="http://schemas.openxmlformats.org/drawingml/2006/main">
+              <a:graphicData uri="http://schemas.openxmlformats.org/drawingml/2006/picture">
+                <pic:pic xmlns:pic="http://schemas.openxmlformats.org/drawingml/2006/picture">
+                  <pic:nvPicPr>
+                    <pic:cNvPr id="1506233980" name=""/>
+                    <pic:cNvPicPr/>
+                  </pic:nvPicPr>
+                  <pic:blipFill>
+                    <a:blip r:embed="rId14"/>
+                    <a:stretch>
+                      <a:fillRect/>
+                    </a:stretch>
+                  </pic:blipFill>
+                  <pic:spPr>
+                    <a:xfrm>
+                      <a:off x="0" y="0"/>
+                      <a:ext cx="5731510" cy="2984500"/>
+                    </a:xfrm>
+                    <a:prstGeom prst="rect">
+                      <a:avLst/>
+                    </a:prstGeom>
+                  </pic:spPr>
+                </pic:pic>
+              </a:graphicData>
+            </a:graphic>
+          </wp:inline>
+        </w:drawing>
+      </w:r>
     </w:p>
     <w:p>
       <w:pPr>

</xml_diff>